<commit_message>
nd tuần 2, 3, 4
</commit_message>
<xml_diff>
--- a/Report.docx
+++ b/Report.docx
@@ -7,6 +7,7 @@
         <w:tabs>
           <w:tab w:val="left" w:pos="4040"/>
         </w:tabs>
+        <w:ind w:hanging="270"/>
         <w:jc w:val="both"/>
         <w:rPr>
           <w:rFonts w:ascii="Times New Roman" w:hAnsi="Times New Roman" w:cs="Times New Roman"/>
@@ -20,342 +21,836 @@
           <w:noProof/>
           <w:color w:val="FFFFFF" w:themeColor="background1"/>
         </w:rPr>
-        <w:pict w14:anchorId="76242866">
-          <v:group id="Group 193" o:spid="_x0000_s2051" style="position:absolute;left:0;text-align:left;margin-left:36pt;margin-top:36pt;width:539.6pt;height:719.85pt;z-index:-251657216;mso-width-percent:882;mso-height-percent:909;mso-position-horizontal-relative:page;mso-position-vertical-relative:page;mso-width-percent:882;mso-height-percent:909" coordsize="68648,91235" o:gfxdata="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">
-            <v:rect id="Rectangle 194" o:spid="_x0000_s2052" style="position:absolute;width:68580;height:13716;visibility:visible;mso-wrap-style:square;v-text-anchor:middle" o:gfxdata="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" fillcolor="#4f81bd [3204]" stroked="f" strokeweight="2pt"/>
-            <v:rect id="Rectangle 195" o:spid="_x0000_s2053" style="position:absolute;top:40943;width:68580;height:50292;visibility:visible;v-text-anchor:bottom" o:gfxdata="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" fillcolor="#4f81bd [3204]" stroked="f" strokeweight="2pt">
-              <v:textbox style="mso-next-textbox:#Rectangle 195" inset="36pt,57.6pt,36pt,36pt">
-                <w:txbxContent>
-                  <w:p>
-                    <w:pPr>
-                      <w:rPr>
-                        <w:rFonts w:ascii="Times New Roman" w:hAnsi="Times New Roman" w:cs="Times New Roman"/>
-                        <w:b/>
-                        <w:bCs/>
-                        <w:i/>
-                        <w:iCs/>
-                        <w:color w:val="FFFFFF" w:themeColor="background1"/>
-                        <w:sz w:val="28"/>
-                        <w:szCs w:val="28"/>
-                        <w:u w:val="single"/>
-                      </w:rPr>
-                    </w:pPr>
-                    <w:r>
-                      <w:rPr>
-                        <w:rFonts w:ascii="Times New Roman" w:hAnsi="Times New Roman" w:cs="Times New Roman"/>
-                        <w:b/>
-                        <w:bCs/>
-                        <w:i/>
-                        <w:iCs/>
-                        <w:color w:val="FFFFFF" w:themeColor="background1"/>
-                        <w:sz w:val="28"/>
-                        <w:szCs w:val="28"/>
-                        <w:u w:val="single"/>
-                      </w:rPr>
-                      <w:t>Sinh viên thực hiện:</w:t>
-                    </w:r>
-                  </w:p>
-                  <w:p>
-                    <w:pPr>
-                      <w:spacing w:line="240" w:lineRule="auto"/>
-                      <w:rPr>
-                        <w:rFonts w:ascii="Times New Roman" w:hAnsi="Times New Roman" w:cs="Times New Roman"/>
-                        <w:color w:val="FFFFFF" w:themeColor="background1"/>
-                        <w:sz w:val="28"/>
-                        <w:szCs w:val="28"/>
-                      </w:rPr>
-                    </w:pPr>
-                    <w:r>
-                      <w:rPr>
-                        <w:rFonts w:ascii="Times New Roman" w:hAnsi="Times New Roman" w:cs="Times New Roman"/>
-                        <w:color w:val="FFFFFF" w:themeColor="background1"/>
-                        <w:sz w:val="28"/>
-                        <w:szCs w:val="28"/>
-                      </w:rPr>
-                      <w:t>19127040 – Trần Ngọc Lam</w:t>
-                    </w:r>
-                  </w:p>
-                  <w:p>
-                    <w:pPr>
-                      <w:spacing w:line="240" w:lineRule="auto"/>
-                      <w:rPr>
-                        <w:rFonts w:ascii="Times New Roman" w:hAnsi="Times New Roman" w:cs="Times New Roman"/>
-                        <w:color w:val="FFFFFF" w:themeColor="background1"/>
-                        <w:sz w:val="28"/>
-                        <w:szCs w:val="28"/>
-                      </w:rPr>
-                    </w:pPr>
-                    <w:r>
-                      <w:rPr>
-                        <w:rFonts w:ascii="Times New Roman" w:hAnsi="Times New Roman" w:cs="Times New Roman"/>
-                        <w:color w:val="FFFFFF" w:themeColor="background1"/>
-                        <w:sz w:val="28"/>
-                        <w:szCs w:val="28"/>
-                      </w:rPr>
-                      <w:t>19127088 – Nguyễn Phương Vy</w:t>
-                    </w:r>
-                  </w:p>
-                  <w:p>
-                    <w:pPr>
-                      <w:spacing w:line="240" w:lineRule="auto"/>
-                      <w:rPr>
-                        <w:rFonts w:ascii="Times New Roman" w:hAnsi="Times New Roman" w:cs="Times New Roman"/>
-                        <w:color w:val="FFFFFF" w:themeColor="background1"/>
-                        <w:sz w:val="28"/>
-                        <w:szCs w:val="28"/>
-                      </w:rPr>
-                    </w:pPr>
-                    <w:r>
-                      <w:rPr>
-                        <w:rFonts w:ascii="Times New Roman" w:hAnsi="Times New Roman" w:cs="Times New Roman"/>
-                        <w:color w:val="FFFFFF" w:themeColor="background1"/>
-                        <w:sz w:val="28"/>
-                        <w:szCs w:val="28"/>
-                      </w:rPr>
-                      <w:t>19127219 – Nguyễn Kim Thị Tố Nga</w:t>
-                    </w:r>
-                  </w:p>
-                  <w:p>
-                    <w:pPr>
-                      <w:pStyle w:val="NoSpacing"/>
-                      <w:spacing w:before="120"/>
-                      <w:rPr>
-                        <w:rFonts w:ascii="Times New Roman" w:hAnsi="Times New Roman" w:cs="Times New Roman"/>
-                        <w:color w:val="FFFFFF" w:themeColor="background1"/>
-                        <w:sz w:val="24"/>
-                        <w:szCs w:val="24"/>
-                      </w:rPr>
-                    </w:pPr>
-                    <w:r>
-                      <w:rPr>
-                        <w:rFonts w:ascii="Times New Roman" w:hAnsi="Times New Roman" w:cs="Times New Roman"/>
-                        <w:b/>
-                        <w:bCs/>
-                        <w:color w:val="FFFFFF" w:themeColor="background1"/>
-                        <w:sz w:val="24"/>
-                        <w:szCs w:val="24"/>
-                        <w:u w:val="single"/>
-                      </w:rPr>
-                      <w:t>GV phụ trách:</w:t>
-                    </w:r>
-                    <w:r>
-                      <w:rPr>
-                        <w:rFonts w:ascii="Times New Roman" w:hAnsi="Times New Roman" w:cs="Times New Roman"/>
-                        <w:b/>
-                        <w:bCs/>
-                        <w:color w:val="FFFFFF" w:themeColor="background1"/>
-                        <w:sz w:val="24"/>
-                        <w:szCs w:val="24"/>
-                      </w:rPr>
-                      <w:t xml:space="preserve"> </w:t>
-                    </w:r>
-                    <w:r>
-                      <w:rPr>
-                        <w:rFonts w:ascii="Times New Roman" w:hAnsi="Times New Roman" w:cs="Times New Roman"/>
-                        <w:color w:val="FFFFFF" w:themeColor="background1"/>
-                        <w:sz w:val="24"/>
-                        <w:szCs w:val="24"/>
-                      </w:rPr>
-                      <w:tab/>
-                    </w:r>
-                    <w:r>
-                      <w:rPr>
-                        <w:rFonts w:ascii="Times New Roman" w:hAnsi="Times New Roman" w:cs="Times New Roman"/>
-                        <w:color w:val="FFFFFF" w:themeColor="background1"/>
-                        <w:sz w:val="24"/>
-                        <w:szCs w:val="24"/>
-                      </w:rPr>
-                      <w:t>Hồ Thị Hoàng Vy</w:t>
-                    </w:r>
-                  </w:p>
-                  <w:p>
-                    <w:pPr>
-                      <w:pStyle w:val="NoSpacing"/>
-                      <w:spacing w:before="120"/>
-                      <w:rPr>
-                        <w:rFonts w:ascii="Times New Roman" w:hAnsi="Times New Roman" w:cs="Times New Roman"/>
-                        <w:color w:val="FFFFFF" w:themeColor="background1"/>
-                        <w:sz w:val="24"/>
-                        <w:szCs w:val="24"/>
-                      </w:rPr>
-                    </w:pPr>
-                    <w:r>
-                      <w:rPr>
-                        <w:rFonts w:ascii="Times New Roman" w:hAnsi="Times New Roman" w:cs="Times New Roman"/>
-                        <w:color w:val="FFFFFF" w:themeColor="background1"/>
-                        <w:sz w:val="24"/>
-                        <w:szCs w:val="24"/>
-                      </w:rPr>
-                      <w:tab/>
-                    </w:r>
-                    <w:r>
-                      <w:rPr>
-                        <w:rFonts w:ascii="Times New Roman" w:hAnsi="Times New Roman" w:cs="Times New Roman"/>
-                        <w:color w:val="FFFFFF" w:themeColor="background1"/>
-                        <w:sz w:val="24"/>
-                        <w:szCs w:val="24"/>
-                      </w:rPr>
-                      <w:tab/>
-                    </w:r>
-                    <w:r>
-                      <w:rPr>
-                        <w:rFonts w:ascii="Times New Roman" w:hAnsi="Times New Roman" w:cs="Times New Roman"/>
-                        <w:color w:val="FFFFFF" w:themeColor="background1"/>
-                        <w:sz w:val="24"/>
-                        <w:szCs w:val="24"/>
-                      </w:rPr>
-                      <w:tab/>
-                    </w:r>
-                    <w:r>
-                      <w:rPr>
-                        <w:rFonts w:ascii="Times New Roman" w:hAnsi="Times New Roman" w:cs="Times New Roman"/>
-                        <w:color w:val="FFFFFF" w:themeColor="background1"/>
-                        <w:sz w:val="24"/>
-                        <w:szCs w:val="24"/>
-                      </w:rPr>
-                      <w:t>Tiết Gia Hồng</w:t>
-                    </w:r>
-                  </w:p>
-                  <w:p>
-                    <w:pPr>
-                      <w:spacing w:line="240" w:lineRule="auto"/>
-                      <w:rPr>
-                        <w:rFonts w:ascii="Times New Roman" w:hAnsi="Times New Roman" w:cs="Times New Roman"/>
-                        <w:color w:val="FFFFFF" w:themeColor="background1"/>
-                        <w:sz w:val="28"/>
-                        <w:szCs w:val="28"/>
-                      </w:rPr>
-                    </w:pPr>
-                  </w:p>
-                  <w:p>
-                    <w:pPr>
-                      <w:pStyle w:val="NoSpacing"/>
-                      <w:spacing w:before="120"/>
-                      <w:jc w:val="center"/>
-                      <w:rPr>
-                        <w:rFonts w:ascii="Tahoma" w:hAnsi="Tahoma" w:cs="Tahoma"/>
-                        <w:color w:val="FFFFFF" w:themeColor="background1"/>
-                      </w:rPr>
-                    </w:pPr>
-                    <w:sdt>
-                      <w:sdtPr>
-                        <w:rPr>
-                          <w:rFonts w:ascii="Tahoma" w:hAnsi="Tahoma" w:cs="Tahoma"/>
-                          <w:caps/>
-                          <w:color w:val="FFFFFF" w:themeColor="background1"/>
-                        </w:rPr>
-                        <w:alias w:val="Company"/>
-                        <w:tag w:val=""/>
-                        <w:id w:val="1618182777"/>
-                        <w:dataBinding w:prefixMappings="xmlns:ns0='http://schemas.openxmlformats.org/officeDocument/2006/extended-properties' " w:xpath="/ns0:Properties[1]/ns0:Company[1]" w:storeItemID="{6668398D-A668-4E3E-A5EB-62B293D839F1}"/>
-                        <w:text/>
-                      </w:sdtPr>
-                      <w:sdtEndPr/>
-                      <w:sdtContent>
+        <mc:AlternateContent>
+          <mc:Choice Requires="wpg">
+            <w:drawing>
+              <wp:anchor distT="0" distB="0" distL="114300" distR="114300" simplePos="0" relativeHeight="251659264" behindDoc="1" locked="0" layoutInCell="1" allowOverlap="1" wp14:anchorId="76242866" wp14:editId="2A0AA5A7">
+                <wp:simplePos x="0" y="0"/>
+                <wp:positionH relativeFrom="page">
+                  <wp:posOffset>457200</wp:posOffset>
+                </wp:positionH>
+                <wp:positionV relativeFrom="page">
+                  <wp:posOffset>457200</wp:posOffset>
+                </wp:positionV>
+                <wp:extent cx="6855460" cy="9141460"/>
+                <wp:effectExtent l="0" t="0" r="2540" b="2540"/>
+                <wp:wrapNone/>
+                <wp:docPr id="4" name="Group 193"/>
+                <wp:cNvGraphicFramePr>
+                  <a:graphicFrameLocks xmlns:a="http://schemas.openxmlformats.org/drawingml/2006/main"/>
+                </wp:cNvGraphicFramePr>
+                <a:graphic xmlns:a="http://schemas.openxmlformats.org/drawingml/2006/main">
+                  <a:graphicData uri="http://schemas.microsoft.com/office/word/2010/wordprocessingGroup">
+                    <wpg:wgp>
+                      <wpg:cNvGrpSpPr>
+                        <a:grpSpLocks/>
+                      </wpg:cNvGrpSpPr>
+                      <wpg:grpSpPr bwMode="auto">
+                        <a:xfrm>
+                          <a:off x="0" y="0"/>
+                          <a:ext cx="6855460" cy="9141460"/>
+                          <a:chOff x="0" y="0"/>
+                          <a:chExt cx="68648" cy="91235"/>
+                        </a:xfrm>
+                      </wpg:grpSpPr>
+                      <wps:wsp>
+                        <wps:cNvPr id="5" name="Rectangle 194"/>
+                        <wps:cNvSpPr>
+                          <a:spLocks noChangeArrowheads="1"/>
+                        </wps:cNvSpPr>
+                        <wps:spPr bwMode="auto">
+                          <a:xfrm>
+                            <a:off x="0" y="0"/>
+                            <a:ext cx="68580" cy="13716"/>
+                          </a:xfrm>
+                          <a:prstGeom prst="rect">
+                            <a:avLst/>
+                          </a:prstGeom>
+                          <a:solidFill>
+                            <a:schemeClr val="accent1">
+                              <a:lumMod val="100000"/>
+                              <a:lumOff val="0"/>
+                            </a:schemeClr>
+                          </a:solidFill>
+                          <a:ln>
+                            <a:noFill/>
+                          </a:ln>
+                          <a:extLst>
+                            <a:ext uri="{91240B29-F687-4F45-9708-019B960494DF}">
+                              <a14:hiddenLine xmlns:a14="http://schemas.microsoft.com/office/drawing/2010/main" w="25400">
+                                <a:solidFill>
+                                  <a:srgbClr val="000000"/>
+                                </a:solidFill>
+                                <a:miter lim="800000"/>
+                                <a:headEnd/>
+                                <a:tailEnd/>
+                              </a14:hiddenLine>
+                            </a:ext>
+                          </a:extLst>
+                        </wps:spPr>
+                        <wps:bodyPr rot="0" vert="horz" wrap="square" lIns="91440" tIns="45720" rIns="91440" bIns="45720" anchor="ctr" anchorCtr="0" upright="1">
+                          <a:noAutofit/>
+                        </wps:bodyPr>
+                      </wps:wsp>
+                      <wps:wsp>
+                        <wps:cNvPr id="8" name="Rectangle 195"/>
+                        <wps:cNvSpPr>
+                          <a:spLocks noChangeArrowheads="1"/>
+                        </wps:cNvSpPr>
+                        <wps:spPr bwMode="auto">
+                          <a:xfrm>
+                            <a:off x="0" y="40943"/>
+                            <a:ext cx="68580" cy="50292"/>
+                          </a:xfrm>
+                          <a:prstGeom prst="rect">
+                            <a:avLst/>
+                          </a:prstGeom>
+                          <a:solidFill>
+                            <a:schemeClr val="accent1">
+                              <a:lumMod val="100000"/>
+                              <a:lumOff val="0"/>
+                            </a:schemeClr>
+                          </a:solidFill>
+                          <a:ln>
+                            <a:noFill/>
+                          </a:ln>
+                          <a:extLst>
+                            <a:ext uri="{91240B29-F687-4F45-9708-019B960494DF}">
+                              <a14:hiddenLine xmlns:a14="http://schemas.microsoft.com/office/drawing/2010/main" w="25400">
+                                <a:solidFill>
+                                  <a:srgbClr val="000000"/>
+                                </a:solidFill>
+                                <a:miter lim="800000"/>
+                                <a:headEnd/>
+                                <a:tailEnd/>
+                              </a14:hiddenLine>
+                            </a:ext>
+                          </a:extLst>
+                        </wps:spPr>
+                        <wps:txbx>
+                          <w:txbxContent>
+                            <w:p>
+                              <w:pPr>
+                                <w:rPr>
+                                  <w:rFonts w:ascii="Times New Roman" w:hAnsi="Times New Roman" w:cs="Times New Roman"/>
+                                  <w:b/>
+                                  <w:bCs/>
+                                  <w:i/>
+                                  <w:iCs/>
+                                  <w:color w:val="FFFFFF" w:themeColor="background1"/>
+                                  <w:sz w:val="28"/>
+                                  <w:szCs w:val="28"/>
+                                  <w:u w:val="single"/>
+                                </w:rPr>
+                              </w:pPr>
+                              <w:r>
+                                <w:rPr>
+                                  <w:rFonts w:ascii="Times New Roman" w:hAnsi="Times New Roman" w:cs="Times New Roman"/>
+                                  <w:b/>
+                                  <w:bCs/>
+                                  <w:i/>
+                                  <w:iCs/>
+                                  <w:color w:val="FFFFFF" w:themeColor="background1"/>
+                                  <w:sz w:val="28"/>
+                                  <w:szCs w:val="28"/>
+                                  <w:u w:val="single"/>
+                                </w:rPr>
+                                <w:t>Sinh viên thực hiện:</w:t>
+                              </w:r>
+                            </w:p>
+                            <w:p>
+                              <w:pPr>
+                                <w:spacing w:line="240" w:lineRule="auto"/>
+                                <w:rPr>
+                                  <w:rFonts w:ascii="Times New Roman" w:hAnsi="Times New Roman" w:cs="Times New Roman"/>
+                                  <w:color w:val="FFFFFF" w:themeColor="background1"/>
+                                  <w:sz w:val="28"/>
+                                  <w:szCs w:val="28"/>
+                                </w:rPr>
+                              </w:pPr>
+                              <w:r>
+                                <w:rPr>
+                                  <w:rFonts w:ascii="Times New Roman" w:hAnsi="Times New Roman" w:cs="Times New Roman"/>
+                                  <w:color w:val="FFFFFF" w:themeColor="background1"/>
+                                  <w:sz w:val="28"/>
+                                  <w:szCs w:val="28"/>
+                                </w:rPr>
+                                <w:t>19127040 – Trần Ngọc Lam</w:t>
+                              </w:r>
+                            </w:p>
+                            <w:p>
+                              <w:pPr>
+                                <w:spacing w:line="240" w:lineRule="auto"/>
+                                <w:rPr>
+                                  <w:rFonts w:ascii="Times New Roman" w:hAnsi="Times New Roman" w:cs="Times New Roman"/>
+                                  <w:color w:val="FFFFFF" w:themeColor="background1"/>
+                                  <w:sz w:val="28"/>
+                                  <w:szCs w:val="28"/>
+                                </w:rPr>
+                              </w:pPr>
+                              <w:r>
+                                <w:rPr>
+                                  <w:rFonts w:ascii="Times New Roman" w:hAnsi="Times New Roman" w:cs="Times New Roman"/>
+                                  <w:color w:val="FFFFFF" w:themeColor="background1"/>
+                                  <w:sz w:val="28"/>
+                                  <w:szCs w:val="28"/>
+                                </w:rPr>
+                                <w:t>19127088 – Nguyễn Phương Vy</w:t>
+                              </w:r>
+                            </w:p>
+                            <w:p>
+                              <w:pPr>
+                                <w:spacing w:line="240" w:lineRule="auto"/>
+                                <w:rPr>
+                                  <w:rFonts w:ascii="Times New Roman" w:hAnsi="Times New Roman" w:cs="Times New Roman"/>
+                                  <w:color w:val="FFFFFF" w:themeColor="background1"/>
+                                  <w:sz w:val="28"/>
+                                  <w:szCs w:val="28"/>
+                                </w:rPr>
+                              </w:pPr>
+                              <w:r>
+                                <w:rPr>
+                                  <w:rFonts w:ascii="Times New Roman" w:hAnsi="Times New Roman" w:cs="Times New Roman"/>
+                                  <w:color w:val="FFFFFF" w:themeColor="background1"/>
+                                  <w:sz w:val="28"/>
+                                  <w:szCs w:val="28"/>
+                                </w:rPr>
+                                <w:t>19127219 – Nguyễn Kim Thị Tố Nga</w:t>
+                              </w:r>
+                            </w:p>
+                            <w:p>
+                              <w:pPr>
+                                <w:pStyle w:val="KhngDncch"/>
+                                <w:spacing w:before="120"/>
+                                <w:rPr>
+                                  <w:rFonts w:ascii="Times New Roman" w:hAnsi="Times New Roman" w:cs="Times New Roman"/>
+                                  <w:color w:val="FFFFFF" w:themeColor="background1"/>
+                                  <w:sz w:val="24"/>
+                                  <w:szCs w:val="24"/>
+                                </w:rPr>
+                              </w:pPr>
+                              <w:r>
+                                <w:rPr>
+                                  <w:rFonts w:ascii="Times New Roman" w:hAnsi="Times New Roman" w:cs="Times New Roman"/>
+                                  <w:b/>
+                                  <w:bCs/>
+                                  <w:color w:val="FFFFFF" w:themeColor="background1"/>
+                                  <w:sz w:val="24"/>
+                                  <w:szCs w:val="24"/>
+                                  <w:u w:val="single"/>
+                                </w:rPr>
+                                <w:t>GV phụ trách:</w:t>
+                              </w:r>
+                              <w:r>
+                                <w:rPr>
+                                  <w:rFonts w:ascii="Times New Roman" w:hAnsi="Times New Roman" w:cs="Times New Roman"/>
+                                  <w:b/>
+                                  <w:bCs/>
+                                  <w:color w:val="FFFFFF" w:themeColor="background1"/>
+                                  <w:sz w:val="24"/>
+                                  <w:szCs w:val="24"/>
+                                </w:rPr>
+                                <w:t xml:space="preserve"> </w:t>
+                              </w:r>
+                              <w:r>
+                                <w:rPr>
+                                  <w:rFonts w:ascii="Times New Roman" w:hAnsi="Times New Roman" w:cs="Times New Roman"/>
+                                  <w:color w:val="FFFFFF" w:themeColor="background1"/>
+                                  <w:sz w:val="24"/>
+                                  <w:szCs w:val="24"/>
+                                </w:rPr>
+                                <w:tab/>
+                              </w:r>
+                              <w:r>
+                                <w:rPr>
+                                  <w:rFonts w:ascii="Times New Roman" w:hAnsi="Times New Roman" w:cs="Times New Roman"/>
+                                  <w:color w:val="FFFFFF" w:themeColor="background1"/>
+                                  <w:sz w:val="24"/>
+                                  <w:szCs w:val="24"/>
+                                </w:rPr>
+                                <w:t>Hồ Thị Hoàng Vy</w:t>
+                              </w:r>
+                            </w:p>
+                            <w:p>
+                              <w:pPr>
+                                <w:pStyle w:val="KhngDncch"/>
+                                <w:spacing w:before="120"/>
+                                <w:rPr>
+                                  <w:rFonts w:ascii="Times New Roman" w:hAnsi="Times New Roman" w:cs="Times New Roman"/>
+                                  <w:color w:val="FFFFFF" w:themeColor="background1"/>
+                                  <w:sz w:val="24"/>
+                                  <w:szCs w:val="24"/>
+                                </w:rPr>
+                              </w:pPr>
+                              <w:r>
+                                <w:rPr>
+                                  <w:rFonts w:ascii="Times New Roman" w:hAnsi="Times New Roman" w:cs="Times New Roman"/>
+                                  <w:color w:val="FFFFFF" w:themeColor="background1"/>
+                                  <w:sz w:val="24"/>
+                                  <w:szCs w:val="24"/>
+                                </w:rPr>
+                                <w:tab/>
+                              </w:r>
+                              <w:r>
+                                <w:rPr>
+                                  <w:rFonts w:ascii="Times New Roman" w:hAnsi="Times New Roman" w:cs="Times New Roman"/>
+                                  <w:color w:val="FFFFFF" w:themeColor="background1"/>
+                                  <w:sz w:val="24"/>
+                                  <w:szCs w:val="24"/>
+                                </w:rPr>
+                                <w:tab/>
+                              </w:r>
+                              <w:r>
+                                <w:rPr>
+                                  <w:rFonts w:ascii="Times New Roman" w:hAnsi="Times New Roman" w:cs="Times New Roman"/>
+                                  <w:color w:val="FFFFFF" w:themeColor="background1"/>
+                                  <w:sz w:val="24"/>
+                                  <w:szCs w:val="24"/>
+                                </w:rPr>
+                                <w:tab/>
+                              </w:r>
+                              <w:r>
+                                <w:rPr>
+                                  <w:rFonts w:ascii="Times New Roman" w:hAnsi="Times New Roman" w:cs="Times New Roman"/>
+                                  <w:color w:val="FFFFFF" w:themeColor="background1"/>
+                                  <w:sz w:val="24"/>
+                                  <w:szCs w:val="24"/>
+                                </w:rPr>
+                                <w:t>Tiết Gia Hồng</w:t>
+                              </w:r>
+                            </w:p>
+                            <w:p>
+                              <w:pPr>
+                                <w:spacing w:line="240" w:lineRule="auto"/>
+                                <w:rPr>
+                                  <w:rFonts w:ascii="Times New Roman" w:hAnsi="Times New Roman" w:cs="Times New Roman"/>
+                                  <w:color w:val="FFFFFF" w:themeColor="background1"/>
+                                  <w:sz w:val="28"/>
+                                  <w:szCs w:val="28"/>
+                                </w:rPr>
+                              </w:pPr>
+                            </w:p>
+                            <w:p>
+                              <w:pPr>
+                                <w:pStyle w:val="KhngDncch"/>
+                                <w:spacing w:before="120"/>
+                                <w:jc w:val="center"/>
+                                <w:rPr>
+                                  <w:rFonts w:ascii="Tahoma" w:hAnsi="Tahoma" w:cs="Tahoma"/>
+                                  <w:color w:val="FFFFFF" w:themeColor="background1"/>
+                                </w:rPr>
+                              </w:pPr>
+                              <w:sdt>
+                                <w:sdtPr>
+                                  <w:rPr>
+                                    <w:rFonts w:ascii="Tahoma" w:hAnsi="Tahoma" w:cs="Tahoma"/>
+                                    <w:caps/>
+                                    <w:color w:val="FFFFFF" w:themeColor="background1"/>
+                                  </w:rPr>
+                                  <w:alias w:val="Company"/>
+                                  <w:tag w:val=""/>
+                                  <w:id w:val="1618182777"/>
+                                  <w:dataBinding w:prefixMappings="xmlns:ns0='http://schemas.openxmlformats.org/officeDocument/2006/extended-properties' " w:xpath="/ns0:Properties[1]/ns0:Company[1]" w:storeItemID="{6668398D-A668-4E3E-A5EB-62B293D839F1}"/>
+                                  <w:text/>
+                                </w:sdtPr>
+                                <w:sdtEndPr/>
+                                <w:sdtContent>
+                                  <w:r>
+                                    <w:rPr>
+                                      <w:rFonts w:ascii="Tahoma" w:hAnsi="Tahoma" w:cs="Tahoma"/>
+                                      <w:caps/>
+                                      <w:color w:val="FFFFFF" w:themeColor="background1"/>
+                                    </w:rPr>
+                                    <w:t>Đồ án/bài tập môn học</w:t>
+                                  </w:r>
+                                </w:sdtContent>
+                              </w:sdt>
+                              <w:r>
+                                <w:rPr>
+                                  <w:rFonts w:ascii="Tahoma" w:hAnsi="Tahoma" w:cs="Tahoma"/>
+                                  <w:color w:val="FFFFFF" w:themeColor="background1"/>
+                                </w:rPr>
+                                <w:t>  </w:t>
+                              </w:r>
+                              <w:r>
+                                <w:rPr>
+                                  <w:rFonts w:ascii="Tahoma" w:hAnsi="Tahoma" w:cs="Tahoma"/>
+                                  <w:color w:val="FFFFFF" w:themeColor="background1"/>
+                                </w:rPr>
+                                <w:t xml:space="preserve">- </w:t>
+                              </w:r>
+                              <w:r>
+                                <w:rPr>
+                                  <w:rFonts w:ascii="Tahoma" w:hAnsi="Tahoma" w:cs="Tahoma"/>
+                                  <w:color w:val="FFFFFF" w:themeColor="background1"/>
+                                </w:rPr>
+                                <w:t>HỆ QUẢN TRỊ CƠ SỞ DỮ LIỆU</w:t>
+                              </w:r>
+                            </w:p>
+                            <w:p>
+                              <w:pPr>
+                                <w:pStyle w:val="KhngDncch"/>
+                                <w:spacing w:before="120"/>
+                                <w:jc w:val="center"/>
+                                <w:rPr>
+                                  <w:rFonts w:ascii="Tahoma" w:hAnsi="Tahoma" w:cs="Tahoma"/>
+                                  <w:color w:val="FFFFFF" w:themeColor="background1"/>
+                                </w:rPr>
+                              </w:pPr>
+                              <w:r>
+                                <w:rPr>
+                                  <w:rFonts w:ascii="Tahoma" w:hAnsi="Tahoma" w:cs="Tahoma"/>
+                                  <w:color w:val="FFFFFF" w:themeColor="background1"/>
+                                </w:rPr>
+                                <w:t>HỌC KỲ I – NĂM HỌC 20</w:t>
+                              </w:r>
+                              <w:r>
+                                <w:rPr>
+                                  <w:rFonts w:ascii="Tahoma" w:hAnsi="Tahoma" w:cs="Tahoma"/>
+                                  <w:color w:val="FFFFFF" w:themeColor="background1"/>
+                                </w:rPr>
+                                <w:t>21</w:t>
+                              </w:r>
+                              <w:r>
+                                <w:rPr>
+                                  <w:rFonts w:ascii="Tahoma" w:hAnsi="Tahoma" w:cs="Tahoma"/>
+                                  <w:color w:val="FFFFFF" w:themeColor="background1"/>
+                                </w:rPr>
+                                <w:t>-202</w:t>
+                              </w:r>
+                              <w:r>
+                                <w:rPr>
+                                  <w:rFonts w:ascii="Tahoma" w:hAnsi="Tahoma" w:cs="Tahoma"/>
+                                  <w:color w:val="FFFFFF" w:themeColor="background1"/>
+                                </w:rPr>
+                                <w:t>2</w:t>
+                              </w:r>
+                            </w:p>
+                          </w:txbxContent>
+                        </wps:txbx>
+                        <wps:bodyPr rot="0" vert="horz" wrap="square" lIns="457200" tIns="731520" rIns="457200" bIns="457200" anchor="b" anchorCtr="0" upright="1">
+                          <a:noAutofit/>
+                        </wps:bodyPr>
+                      </wps:wsp>
+                      <wps:wsp>
+                        <wps:cNvPr id="9" name="Text Box 196"/>
+                        <wps:cNvSpPr txBox="1">
+                          <a:spLocks noChangeArrowheads="1"/>
+                        </wps:cNvSpPr>
+                        <wps:spPr bwMode="auto">
+                          <a:xfrm>
+                            <a:off x="68" y="13716"/>
+                            <a:ext cx="68580" cy="27227"/>
+                          </a:xfrm>
+                          <a:prstGeom prst="rect">
+                            <a:avLst/>
+                          </a:prstGeom>
+                          <a:solidFill>
+                            <a:schemeClr val="bg1">
+                              <a:lumMod val="100000"/>
+                              <a:lumOff val="0"/>
+                            </a:schemeClr>
+                          </a:solidFill>
+                          <a:ln>
+                            <a:noFill/>
+                          </a:ln>
+                          <a:extLst>
+                            <a:ext uri="{91240B29-F687-4F45-9708-019B960494DF}">
+                              <a14:hiddenLine xmlns:a14="http://schemas.microsoft.com/office/drawing/2010/main" w="6350">
+                                <a:solidFill>
+                                  <a:srgbClr val="000000"/>
+                                </a:solidFill>
+                                <a:miter lim="800000"/>
+                                <a:headEnd/>
+                                <a:tailEnd/>
+                              </a14:hiddenLine>
+                            </a:ext>
+                          </a:extLst>
+                        </wps:spPr>
+                        <wps:txbx>
+                          <w:txbxContent>
+                            <w:sdt>
+                              <w:sdtPr>
+                                <w:rPr>
+                                  <w:rFonts w:asciiTheme="majorHAnsi" w:eastAsiaTheme="majorEastAsia" w:hAnsiTheme="majorHAnsi" w:cstheme="majorBidi"/>
+                                  <w:b/>
+                                  <w:bCs/>
+                                  <w:caps/>
+                                  <w:color w:val="4F81BD" w:themeColor="accent1"/>
+                                  <w:sz w:val="56"/>
+                                  <w:szCs w:val="56"/>
+                                </w:rPr>
+                                <w:alias w:val="Title"/>
+                                <w:tag w:val=""/>
+                                <w:id w:val="-9991715"/>
+                                <w:dataBinding w:prefixMappings="xmlns:ns0='http://purl.org/dc/elements/1.1/' xmlns:ns1='http://schemas.openxmlformats.org/package/2006/metadata/core-properties' " w:xpath="/ns1:coreProperties[1]/ns0:title[1]" w:storeItemID="{6C3C8BC8-F283-45AE-878A-BAB7291924A1}"/>
+                                <w:text/>
+                              </w:sdtPr>
+                              <w:sdtEndPr/>
+                              <w:sdtContent>
+                                <w:p>
+                                  <w:pPr>
+                                    <w:pStyle w:val="KhngDncch"/>
+                                    <w:jc w:val="center"/>
+                                    <w:rPr>
+                                      <w:rFonts w:asciiTheme="majorHAnsi" w:eastAsiaTheme="majorEastAsia" w:hAnsiTheme="majorHAnsi" w:cstheme="majorBidi"/>
+                                      <w:b/>
+                                      <w:bCs/>
+                                      <w:caps/>
+                                      <w:color w:val="4F81BD" w:themeColor="accent1"/>
+                                      <w:sz w:val="56"/>
+                                      <w:szCs w:val="56"/>
+                                    </w:rPr>
+                                  </w:pPr>
+                                  <w:r>
+                                    <w:rPr>
+                                      <w:rFonts w:asciiTheme="majorHAnsi" w:eastAsiaTheme="majorEastAsia" w:hAnsiTheme="majorHAnsi" w:cstheme="majorBidi"/>
+                                      <w:b/>
+                                      <w:bCs/>
+                                      <w:caps/>
+                                      <w:color w:val="4F81BD" w:themeColor="accent1"/>
+                                      <w:sz w:val="56"/>
+                                      <w:szCs w:val="56"/>
+                                    </w:rPr>
+                                    <w:t>môn Hệ quản trị cơ sở dữ liệu</w:t>
+                                  </w:r>
+                                </w:p>
+                              </w:sdtContent>
+                            </w:sdt>
+                          </w:txbxContent>
+                        </wps:txbx>
+                        <wps:bodyPr rot="0" vert="horz" wrap="square" lIns="457200" tIns="91440" rIns="457200" bIns="91440" anchor="ctr" anchorCtr="0" upright="1">
+                          <a:noAutofit/>
+                        </wps:bodyPr>
+                      </wps:wsp>
+                    </wpg:wgp>
+                  </a:graphicData>
+                </a:graphic>
+                <wp14:sizeRelH relativeFrom="page">
+                  <wp14:pctWidth>88200</wp14:pctWidth>
+                </wp14:sizeRelH>
+                <wp14:sizeRelV relativeFrom="page">
+                  <wp14:pctHeight>90900</wp14:pctHeight>
+                </wp14:sizeRelV>
+              </wp:anchor>
+            </w:drawing>
+          </mc:Choice>
+          <mc:Fallback>
+            <w:pict>
+              <v:group w14:anchorId="76242866" id="Group 193" o:spid="_x0000_s1026" style="position:absolute;left:0;text-align:left;margin-left:36pt;margin-top:36pt;width:539.8pt;height:719.8pt;z-index:-251657216;mso-width-percent:882;mso-height-percent:909;mso-position-horizontal-relative:page;mso-position-vertical-relative:page;mso-width-percent:882;mso-height-percent:909" coordsize="68648,91235" o:gfxdata="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">
+                <v:rect id="Rectangle 194" o:spid="_x0000_s1027" style="position:absolute;width:68580;height:13716;visibility:visible;mso-wrap-style:square;v-text-anchor:middle" o:gfxdata="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" fillcolor="#4f81bd [3204]" stroked="f" strokeweight="2pt"/>
+                <v:rect id="Rectangle 195" o:spid="_x0000_s1028" style="position:absolute;top:40943;width:68580;height:50292;visibility:visible;mso-wrap-style:square;v-text-anchor:bottom" o:gfxdata="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" fillcolor="#4f81bd [3204]" stroked="f" strokeweight="2pt">
+                  <v:textbox inset="36pt,57.6pt,36pt,36pt">
+                    <w:txbxContent>
+                      <w:p>
+                        <w:pPr>
+                          <w:rPr>
+                            <w:rFonts w:ascii="Times New Roman" w:hAnsi="Times New Roman" w:cs="Times New Roman"/>
+                            <w:b/>
+                            <w:bCs/>
+                            <w:i/>
+                            <w:iCs/>
+                            <w:color w:val="FFFFFF" w:themeColor="background1"/>
+                            <w:sz w:val="28"/>
+                            <w:szCs w:val="28"/>
+                            <w:u w:val="single"/>
+                          </w:rPr>
+                        </w:pPr>
+                        <w:r>
+                          <w:rPr>
+                            <w:rFonts w:ascii="Times New Roman" w:hAnsi="Times New Roman" w:cs="Times New Roman"/>
+                            <w:b/>
+                            <w:bCs/>
+                            <w:i/>
+                            <w:iCs/>
+                            <w:color w:val="FFFFFF" w:themeColor="background1"/>
+                            <w:sz w:val="28"/>
+                            <w:szCs w:val="28"/>
+                            <w:u w:val="single"/>
+                          </w:rPr>
+                          <w:t>Sinh viên thực hiện:</w:t>
+                        </w:r>
+                      </w:p>
+                      <w:p>
+                        <w:pPr>
+                          <w:spacing w:line="240" w:lineRule="auto"/>
+                          <w:rPr>
+                            <w:rFonts w:ascii="Times New Roman" w:hAnsi="Times New Roman" w:cs="Times New Roman"/>
+                            <w:color w:val="FFFFFF" w:themeColor="background1"/>
+                            <w:sz w:val="28"/>
+                            <w:szCs w:val="28"/>
+                          </w:rPr>
+                        </w:pPr>
+                        <w:r>
+                          <w:rPr>
+                            <w:rFonts w:ascii="Times New Roman" w:hAnsi="Times New Roman" w:cs="Times New Roman"/>
+                            <w:color w:val="FFFFFF" w:themeColor="background1"/>
+                            <w:sz w:val="28"/>
+                            <w:szCs w:val="28"/>
+                          </w:rPr>
+                          <w:t>19127040 – Trần Ngọc Lam</w:t>
+                        </w:r>
+                      </w:p>
+                      <w:p>
+                        <w:pPr>
+                          <w:spacing w:line="240" w:lineRule="auto"/>
+                          <w:rPr>
+                            <w:rFonts w:ascii="Times New Roman" w:hAnsi="Times New Roman" w:cs="Times New Roman"/>
+                            <w:color w:val="FFFFFF" w:themeColor="background1"/>
+                            <w:sz w:val="28"/>
+                            <w:szCs w:val="28"/>
+                          </w:rPr>
+                        </w:pPr>
+                        <w:r>
+                          <w:rPr>
+                            <w:rFonts w:ascii="Times New Roman" w:hAnsi="Times New Roman" w:cs="Times New Roman"/>
+                            <w:color w:val="FFFFFF" w:themeColor="background1"/>
+                            <w:sz w:val="28"/>
+                            <w:szCs w:val="28"/>
+                          </w:rPr>
+                          <w:t>19127088 – Nguyễn Phương Vy</w:t>
+                        </w:r>
+                      </w:p>
+                      <w:p>
+                        <w:pPr>
+                          <w:spacing w:line="240" w:lineRule="auto"/>
+                          <w:rPr>
+                            <w:rFonts w:ascii="Times New Roman" w:hAnsi="Times New Roman" w:cs="Times New Roman"/>
+                            <w:color w:val="FFFFFF" w:themeColor="background1"/>
+                            <w:sz w:val="28"/>
+                            <w:szCs w:val="28"/>
+                          </w:rPr>
+                        </w:pPr>
+                        <w:r>
+                          <w:rPr>
+                            <w:rFonts w:ascii="Times New Roman" w:hAnsi="Times New Roman" w:cs="Times New Roman"/>
+                            <w:color w:val="FFFFFF" w:themeColor="background1"/>
+                            <w:sz w:val="28"/>
+                            <w:szCs w:val="28"/>
+                          </w:rPr>
+                          <w:t>19127219 – Nguyễn Kim Thị Tố Nga</w:t>
+                        </w:r>
+                      </w:p>
+                      <w:p>
+                        <w:pPr>
+                          <w:pStyle w:val="KhngDncch"/>
+                          <w:spacing w:before="120"/>
+                          <w:rPr>
+                            <w:rFonts w:ascii="Times New Roman" w:hAnsi="Times New Roman" w:cs="Times New Roman"/>
+                            <w:color w:val="FFFFFF" w:themeColor="background1"/>
+                            <w:sz w:val="24"/>
+                            <w:szCs w:val="24"/>
+                          </w:rPr>
+                        </w:pPr>
+                        <w:r>
+                          <w:rPr>
+                            <w:rFonts w:ascii="Times New Roman" w:hAnsi="Times New Roman" w:cs="Times New Roman"/>
+                            <w:b/>
+                            <w:bCs/>
+                            <w:color w:val="FFFFFF" w:themeColor="background1"/>
+                            <w:sz w:val="24"/>
+                            <w:szCs w:val="24"/>
+                            <w:u w:val="single"/>
+                          </w:rPr>
+                          <w:t>GV phụ trách:</w:t>
+                        </w:r>
+                        <w:r>
+                          <w:rPr>
+                            <w:rFonts w:ascii="Times New Roman" w:hAnsi="Times New Roman" w:cs="Times New Roman"/>
+                            <w:b/>
+                            <w:bCs/>
+                            <w:color w:val="FFFFFF" w:themeColor="background1"/>
+                            <w:sz w:val="24"/>
+                            <w:szCs w:val="24"/>
+                          </w:rPr>
+                          <w:t xml:space="preserve"> </w:t>
+                        </w:r>
+                        <w:r>
+                          <w:rPr>
+                            <w:rFonts w:ascii="Times New Roman" w:hAnsi="Times New Roman" w:cs="Times New Roman"/>
+                            <w:color w:val="FFFFFF" w:themeColor="background1"/>
+                            <w:sz w:val="24"/>
+                            <w:szCs w:val="24"/>
+                          </w:rPr>
+                          <w:tab/>
+                        </w:r>
+                        <w:r>
+                          <w:rPr>
+                            <w:rFonts w:ascii="Times New Roman" w:hAnsi="Times New Roman" w:cs="Times New Roman"/>
+                            <w:color w:val="FFFFFF" w:themeColor="background1"/>
+                            <w:sz w:val="24"/>
+                            <w:szCs w:val="24"/>
+                          </w:rPr>
+                          <w:t>Hồ Thị Hoàng Vy</w:t>
+                        </w:r>
+                      </w:p>
+                      <w:p>
+                        <w:pPr>
+                          <w:pStyle w:val="KhngDncch"/>
+                          <w:spacing w:before="120"/>
+                          <w:rPr>
+                            <w:rFonts w:ascii="Times New Roman" w:hAnsi="Times New Roman" w:cs="Times New Roman"/>
+                            <w:color w:val="FFFFFF" w:themeColor="background1"/>
+                            <w:sz w:val="24"/>
+                            <w:szCs w:val="24"/>
+                          </w:rPr>
+                        </w:pPr>
+                        <w:r>
+                          <w:rPr>
+                            <w:rFonts w:ascii="Times New Roman" w:hAnsi="Times New Roman" w:cs="Times New Roman"/>
+                            <w:color w:val="FFFFFF" w:themeColor="background1"/>
+                            <w:sz w:val="24"/>
+                            <w:szCs w:val="24"/>
+                          </w:rPr>
+                          <w:tab/>
+                        </w:r>
+                        <w:r>
+                          <w:rPr>
+                            <w:rFonts w:ascii="Times New Roman" w:hAnsi="Times New Roman" w:cs="Times New Roman"/>
+                            <w:color w:val="FFFFFF" w:themeColor="background1"/>
+                            <w:sz w:val="24"/>
+                            <w:szCs w:val="24"/>
+                          </w:rPr>
+                          <w:tab/>
+                        </w:r>
+                        <w:r>
+                          <w:rPr>
+                            <w:rFonts w:ascii="Times New Roman" w:hAnsi="Times New Roman" w:cs="Times New Roman"/>
+                            <w:color w:val="FFFFFF" w:themeColor="background1"/>
+                            <w:sz w:val="24"/>
+                            <w:szCs w:val="24"/>
+                          </w:rPr>
+                          <w:tab/>
+                        </w:r>
+                        <w:r>
+                          <w:rPr>
+                            <w:rFonts w:ascii="Times New Roman" w:hAnsi="Times New Roman" w:cs="Times New Roman"/>
+                            <w:color w:val="FFFFFF" w:themeColor="background1"/>
+                            <w:sz w:val="24"/>
+                            <w:szCs w:val="24"/>
+                          </w:rPr>
+                          <w:t>Tiết Gia Hồng</w:t>
+                        </w:r>
+                      </w:p>
+                      <w:p>
+                        <w:pPr>
+                          <w:spacing w:line="240" w:lineRule="auto"/>
+                          <w:rPr>
+                            <w:rFonts w:ascii="Times New Roman" w:hAnsi="Times New Roman" w:cs="Times New Roman"/>
+                            <w:color w:val="FFFFFF" w:themeColor="background1"/>
+                            <w:sz w:val="28"/>
+                            <w:szCs w:val="28"/>
+                          </w:rPr>
+                        </w:pPr>
+                      </w:p>
+                      <w:p>
+                        <w:pPr>
+                          <w:pStyle w:val="KhngDncch"/>
+                          <w:spacing w:before="120"/>
+                          <w:jc w:val="center"/>
+                          <w:rPr>
+                            <w:rFonts w:ascii="Tahoma" w:hAnsi="Tahoma" w:cs="Tahoma"/>
+                            <w:color w:val="FFFFFF" w:themeColor="background1"/>
+                          </w:rPr>
+                        </w:pPr>
+                        <w:sdt>
+                          <w:sdtPr>
+                            <w:rPr>
+                              <w:rFonts w:ascii="Tahoma" w:hAnsi="Tahoma" w:cs="Tahoma"/>
+                              <w:caps/>
+                              <w:color w:val="FFFFFF" w:themeColor="background1"/>
+                            </w:rPr>
+                            <w:alias w:val="Company"/>
+                            <w:tag w:val=""/>
+                            <w:id w:val="1618182777"/>
+                            <w:dataBinding w:prefixMappings="xmlns:ns0='http://schemas.openxmlformats.org/officeDocument/2006/extended-properties' " w:xpath="/ns0:Properties[1]/ns0:Company[1]" w:storeItemID="{6668398D-A668-4E3E-A5EB-62B293D839F1}"/>
+                            <w:text/>
+                          </w:sdtPr>
+                          <w:sdtEndPr/>
+                          <w:sdtContent>
+                            <w:r>
+                              <w:rPr>
+                                <w:rFonts w:ascii="Tahoma" w:hAnsi="Tahoma" w:cs="Tahoma"/>
+                                <w:caps/>
+                                <w:color w:val="FFFFFF" w:themeColor="background1"/>
+                              </w:rPr>
+                              <w:t>Đồ án/bài tập môn học</w:t>
+                            </w:r>
+                          </w:sdtContent>
+                        </w:sdt>
                         <w:r>
                           <w:rPr>
                             <w:rFonts w:ascii="Tahoma" w:hAnsi="Tahoma" w:cs="Tahoma"/>
-                            <w:caps/>
                             <w:color w:val="FFFFFF" w:themeColor="background1"/>
                           </w:rPr>
-                          <w:t>Đồ án/bài tập môn học</w:t>
+                          <w:t>  </w:t>
                         </w:r>
-                      </w:sdtContent>
-                    </w:sdt>
-                    <w:r>
-                      <w:rPr>
-                        <w:rFonts w:ascii="Tahoma" w:hAnsi="Tahoma" w:cs="Tahoma"/>
-                        <w:color w:val="FFFFFF" w:themeColor="background1"/>
-                      </w:rPr>
-                      <w:t>  </w:t>
-                    </w:r>
-                    <w:r>
-                      <w:rPr>
-                        <w:rFonts w:ascii="Tahoma" w:hAnsi="Tahoma" w:cs="Tahoma"/>
-                        <w:color w:val="FFFFFF" w:themeColor="background1"/>
-                      </w:rPr>
-                      <w:t xml:space="preserve">- </w:t>
-                    </w:r>
-                    <w:r>
-                      <w:rPr>
-                        <w:rFonts w:ascii="Tahoma" w:hAnsi="Tahoma" w:cs="Tahoma"/>
-                        <w:color w:val="FFFFFF" w:themeColor="background1"/>
-                      </w:rPr>
-                      <w:t>HỆ QUẢN TRỊ CƠ SỞ DỮ LIỆU</w:t>
-                    </w:r>
-                  </w:p>
-                  <w:p>
-                    <w:pPr>
-                      <w:pStyle w:val="NoSpacing"/>
-                      <w:spacing w:before="120"/>
-                      <w:jc w:val="center"/>
-                      <w:rPr>
-                        <w:rFonts w:ascii="Tahoma" w:hAnsi="Tahoma" w:cs="Tahoma"/>
-                        <w:color w:val="FFFFFF" w:themeColor="background1"/>
-                      </w:rPr>
-                    </w:pPr>
-                    <w:r>
-                      <w:rPr>
-                        <w:rFonts w:ascii="Tahoma" w:hAnsi="Tahoma" w:cs="Tahoma"/>
-                        <w:color w:val="FFFFFF" w:themeColor="background1"/>
-                      </w:rPr>
-                      <w:t>HỌC KỲ I – NĂM HỌC 20</w:t>
-                    </w:r>
-                    <w:r>
-                      <w:rPr>
-                        <w:rFonts w:ascii="Tahoma" w:hAnsi="Tahoma" w:cs="Tahoma"/>
-                        <w:color w:val="FFFFFF" w:themeColor="background1"/>
-                      </w:rPr>
-                      <w:t>21</w:t>
-                    </w:r>
-                    <w:r>
-                      <w:rPr>
-                        <w:rFonts w:ascii="Tahoma" w:hAnsi="Tahoma" w:cs="Tahoma"/>
-                        <w:color w:val="FFFFFF" w:themeColor="background1"/>
-                      </w:rPr>
-                      <w:t>-202</w:t>
-                    </w:r>
-                    <w:r>
-                      <w:rPr>
-                        <w:rFonts w:ascii="Tahoma" w:hAnsi="Tahoma" w:cs="Tahoma"/>
-                        <w:color w:val="FFFFFF" w:themeColor="background1"/>
-                      </w:rPr>
-                      <w:t>2</w:t>
-                    </w:r>
-                  </w:p>
-                </w:txbxContent>
-              </v:textbox>
-            </v:rect>
-            <v:shapetype id="_x0000_t202" coordsize="21600,21600" o:spt="202" path="m,l,21600r21600,l21600,xe">
-              <v:stroke joinstyle="miter"/>
-              <v:path gradientshapeok="t" o:connecttype="rect"/>
-            </v:shapetype>
-            <v:shape id="Text Box 196" o:spid="_x0000_s2054" type="#_x0000_t202" style="position:absolute;left:68;top:13716;width:68580;height:27227;visibility:visible;v-text-anchor:middle" o:gfxdata="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" fillcolor="white [3212]" stroked="f" strokeweight=".5pt">
-              <v:textbox style="mso-next-textbox:#Text Box 196" inset="36pt,7.2pt,36pt,7.2pt">
-                <w:txbxContent>
-                  <w:sdt>
-                    <w:sdtPr>
-                      <w:rPr>
-                        <w:rFonts w:asciiTheme="majorHAnsi" w:eastAsiaTheme="majorEastAsia" w:hAnsiTheme="majorHAnsi" w:cstheme="majorBidi"/>
-                        <w:b/>
-                        <w:bCs/>
-                        <w:caps/>
-                        <w:color w:val="4F81BD" w:themeColor="accent1"/>
-                        <w:sz w:val="56"/>
-                        <w:szCs w:val="56"/>
-                      </w:rPr>
-                      <w:alias w:val="Title"/>
-                      <w:tag w:val=""/>
-                      <w:id w:val="-9991715"/>
-                      <w:dataBinding w:prefixMappings="xmlns:ns0='http://purl.org/dc/elements/1.1/' xmlns:ns1='http://schemas.openxmlformats.org/package/2006/metadata/core-properties' " w:xpath="/ns1:coreProperties[1]/ns0:title[1]" w:storeItemID="{6C3C8BC8-F283-45AE-878A-BAB7291924A1}"/>
-                      <w:text/>
-                    </w:sdtPr>
-                    <w:sdtEndPr/>
-                    <w:sdtContent>
+                        <w:r>
+                          <w:rPr>
+                            <w:rFonts w:ascii="Tahoma" w:hAnsi="Tahoma" w:cs="Tahoma"/>
+                            <w:color w:val="FFFFFF" w:themeColor="background1"/>
+                          </w:rPr>
+                          <w:t xml:space="preserve">- </w:t>
+                        </w:r>
+                        <w:r>
+                          <w:rPr>
+                            <w:rFonts w:ascii="Tahoma" w:hAnsi="Tahoma" w:cs="Tahoma"/>
+                            <w:color w:val="FFFFFF" w:themeColor="background1"/>
+                          </w:rPr>
+                          <w:t>HỆ QUẢN TRỊ CƠ SỞ DỮ LIỆU</w:t>
+                        </w:r>
+                      </w:p>
                       <w:p>
                         <w:pPr>
-                          <w:pStyle w:val="NoSpacing"/>
+                          <w:pStyle w:val="KhngDncch"/>
+                          <w:spacing w:before="120"/>
                           <w:jc w:val="center"/>
+                          <w:rPr>
+                            <w:rFonts w:ascii="Tahoma" w:hAnsi="Tahoma" w:cs="Tahoma"/>
+                            <w:color w:val="FFFFFF" w:themeColor="background1"/>
+                          </w:rPr>
+                        </w:pPr>
+                        <w:r>
+                          <w:rPr>
+                            <w:rFonts w:ascii="Tahoma" w:hAnsi="Tahoma" w:cs="Tahoma"/>
+                            <w:color w:val="FFFFFF" w:themeColor="background1"/>
+                          </w:rPr>
+                          <w:t>HỌC KỲ I – NĂM HỌC 20</w:t>
+                        </w:r>
+                        <w:r>
+                          <w:rPr>
+                            <w:rFonts w:ascii="Tahoma" w:hAnsi="Tahoma" w:cs="Tahoma"/>
+                            <w:color w:val="FFFFFF" w:themeColor="background1"/>
+                          </w:rPr>
+                          <w:t>21</w:t>
+                        </w:r>
+                        <w:r>
+                          <w:rPr>
+                            <w:rFonts w:ascii="Tahoma" w:hAnsi="Tahoma" w:cs="Tahoma"/>
+                            <w:color w:val="FFFFFF" w:themeColor="background1"/>
+                          </w:rPr>
+                          <w:t>-202</w:t>
+                        </w:r>
+                        <w:r>
+                          <w:rPr>
+                            <w:rFonts w:ascii="Tahoma" w:hAnsi="Tahoma" w:cs="Tahoma"/>
+                            <w:color w:val="FFFFFF" w:themeColor="background1"/>
+                          </w:rPr>
+                          <w:t>2</w:t>
+                        </w:r>
+                      </w:p>
+                    </w:txbxContent>
+                  </v:textbox>
+                </v:rect>
+                <v:shapetype id="_x0000_t202" coordsize="21600,21600" o:spt="202" path="m,l,21600r21600,l21600,xe">
+                  <v:stroke joinstyle="miter"/>
+                  <v:path gradientshapeok="t" o:connecttype="rect"/>
+                </v:shapetype>
+                <v:shape id="Text Box 196" o:spid="_x0000_s1029" type="#_x0000_t202" style="position:absolute;left:68;top:13716;width:68580;height:27227;visibility:visible;mso-wrap-style:square;v-text-anchor:middle" o:gfxdata="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" fillcolor="white [3212]" stroked="f" strokeweight=".5pt">
+                  <v:textbox inset="36pt,7.2pt,36pt,7.2pt">
+                    <w:txbxContent>
+                      <w:sdt>
+                        <w:sdtPr>
                           <w:rPr>
                             <w:rFonts w:asciiTheme="majorHAnsi" w:eastAsiaTheme="majorEastAsia" w:hAnsiTheme="majorHAnsi" w:cstheme="majorBidi"/>
                             <w:b/>
@@ -365,28 +860,51 @@
                             <w:sz w:val="56"/>
                             <w:szCs w:val="56"/>
                           </w:rPr>
-                        </w:pPr>
-                        <w:r>
-                          <w:rPr>
-                            <w:rFonts w:asciiTheme="majorHAnsi" w:eastAsiaTheme="majorEastAsia" w:hAnsiTheme="majorHAnsi" w:cstheme="majorBidi"/>
-                            <w:b/>
-                            <w:bCs/>
-                            <w:caps/>
-                            <w:color w:val="4F81BD" w:themeColor="accent1"/>
-                            <w:sz w:val="56"/>
-                            <w:szCs w:val="56"/>
-                          </w:rPr>
-                          <w:t>môn Hệ quản trị cơ sở dữ liệu</w:t>
-                        </w:r>
-                      </w:p>
-                    </w:sdtContent>
-                  </w:sdt>
-                </w:txbxContent>
-              </v:textbox>
-            </v:shape>
-            <w10:wrap anchorx="page" anchory="page"/>
-          </v:group>
-        </w:pict>
+                          <w:alias w:val="Title"/>
+                          <w:tag w:val=""/>
+                          <w:id w:val="-9991715"/>
+                          <w:dataBinding w:prefixMappings="xmlns:ns0='http://purl.org/dc/elements/1.1/' xmlns:ns1='http://schemas.openxmlformats.org/package/2006/metadata/core-properties' " w:xpath="/ns1:coreProperties[1]/ns0:title[1]" w:storeItemID="{6C3C8BC8-F283-45AE-878A-BAB7291924A1}"/>
+                          <w:text/>
+                        </w:sdtPr>
+                        <w:sdtEndPr/>
+                        <w:sdtContent>
+                          <w:p>
+                            <w:pPr>
+                              <w:pStyle w:val="KhngDncch"/>
+                              <w:jc w:val="center"/>
+                              <w:rPr>
+                                <w:rFonts w:asciiTheme="majorHAnsi" w:eastAsiaTheme="majorEastAsia" w:hAnsiTheme="majorHAnsi" w:cstheme="majorBidi"/>
+                                <w:b/>
+                                <w:bCs/>
+                                <w:caps/>
+                                <w:color w:val="4F81BD" w:themeColor="accent1"/>
+                                <w:sz w:val="56"/>
+                                <w:szCs w:val="56"/>
+                              </w:rPr>
+                            </w:pPr>
+                            <w:r>
+                              <w:rPr>
+                                <w:rFonts w:asciiTheme="majorHAnsi" w:eastAsiaTheme="majorEastAsia" w:hAnsiTheme="majorHAnsi" w:cstheme="majorBidi"/>
+                                <w:b/>
+                                <w:bCs/>
+                                <w:caps/>
+                                <w:color w:val="4F81BD" w:themeColor="accent1"/>
+                                <w:sz w:val="56"/>
+                                <w:szCs w:val="56"/>
+                              </w:rPr>
+                              <w:t>môn Hệ quản trị cơ sở dữ liệu</w:t>
+                            </w:r>
+                          </w:p>
+                        </w:sdtContent>
+                      </w:sdt>
+                    </w:txbxContent>
+                  </v:textbox>
+                </v:shape>
+                <w10:wrap anchorx="page" anchory="page"/>
+              </v:group>
+            </w:pict>
+          </mc:Fallback>
+        </mc:AlternateContent>
       </w:r>
     </w:p>
     <w:sdt>
@@ -405,6 +923,7 @@
         <w:p>
           <w:pPr>
             <w:spacing w:line="480" w:lineRule="auto"/>
+            <w:ind w:hanging="270"/>
             <w:jc w:val="center"/>
             <w:rPr>
               <w:rFonts w:ascii="Times New Roman" w:hAnsi="Times New Roman" w:cs="Times New Roman"/>
@@ -430,6 +949,7 @@
         <w:p>
           <w:pPr>
             <w:spacing w:line="480" w:lineRule="auto"/>
+            <w:ind w:hanging="270"/>
             <w:jc w:val="center"/>
             <w:rPr>
               <w:rFonts w:ascii="Times New Roman" w:hAnsi="Times New Roman" w:cs="Times New Roman"/>
@@ -443,70 +963,7 @@
               <w:szCs w:val="24"/>
             </w:rPr>
             <w:drawing>
-              <wp:anchor distT="0" distB="0" distL="114300" distR="114300" simplePos="0" relativeHeight="251657216" behindDoc="0" locked="0" layoutInCell="1" allowOverlap="1" wp14:anchorId="138A9FEF" wp14:editId="285709C3">
-                <wp:simplePos x="0" y="0"/>
-                <wp:positionH relativeFrom="column">
-                  <wp:posOffset>1846580</wp:posOffset>
-                </wp:positionH>
-                <wp:positionV relativeFrom="paragraph">
-                  <wp:posOffset>4486275</wp:posOffset>
-                </wp:positionV>
-                <wp:extent cx="2022475" cy="1108710"/>
-                <wp:effectExtent l="0" t="0" r="0" b="0"/>
-                <wp:wrapNone/>
-                <wp:docPr id="3" name="Picture 3"/>
-                <wp:cNvGraphicFramePr>
-                  <a:graphicFrameLocks xmlns:a="http://schemas.openxmlformats.org/drawingml/2006/main" noChangeAspect="1"/>
-                </wp:cNvGraphicFramePr>
-                <a:graphic xmlns:a="http://schemas.openxmlformats.org/drawingml/2006/main">
-                  <a:graphicData uri="http://schemas.openxmlformats.org/drawingml/2006/picture">
-                    <pic:pic xmlns:pic="http://schemas.openxmlformats.org/drawingml/2006/picture">
-                      <pic:nvPicPr>
-                        <pic:cNvPr id="4" name="logo_n.png"/>
-                        <pic:cNvPicPr/>
-                      </pic:nvPicPr>
-                      <pic:blipFill>
-                        <a:blip r:embed="rId9" cstate="print">
-                          <a:extLst>
-                            <a:ext uri="{28A0092B-C50C-407E-A947-70E740481C1C}">
-                              <a14:useLocalDpi xmlns:a14="http://schemas.microsoft.com/office/drawing/2010/main" val="0"/>
-                            </a:ext>
-                          </a:extLst>
-                        </a:blip>
-                        <a:stretch>
-                          <a:fillRect/>
-                        </a:stretch>
-                      </pic:blipFill>
-                      <pic:spPr>
-                        <a:xfrm>
-                          <a:off x="0" y="0"/>
-                          <a:ext cx="2022475" cy="1108710"/>
-                        </a:xfrm>
-                        <a:prstGeom prst="rect">
-                          <a:avLst/>
-                        </a:prstGeom>
-                      </pic:spPr>
-                    </pic:pic>
-                  </a:graphicData>
-                </a:graphic>
-                <wp14:sizeRelH relativeFrom="margin">
-                  <wp14:pctWidth>0</wp14:pctWidth>
-                </wp14:sizeRelH>
-                <wp14:sizeRelV relativeFrom="margin">
-                  <wp14:pctHeight>0</wp14:pctHeight>
-                </wp14:sizeRelV>
-              </wp:anchor>
-            </w:drawing>
-          </w:r>
-          <w:r>
-            <w:rPr>
-              <w:rFonts w:ascii="Times New Roman" w:hAnsi="Times New Roman" w:cs="Times New Roman"/>
-              <w:noProof/>
-              <w:sz w:val="24"/>
-              <w:szCs w:val="24"/>
-            </w:rPr>
-            <w:drawing>
-              <wp:anchor distT="0" distB="0" distL="114300" distR="114300" simplePos="0" relativeHeight="251656192" behindDoc="1" locked="0" layoutInCell="1" allowOverlap="1" wp14:anchorId="3418AB4C" wp14:editId="2E1E57AE">
+              <wp:anchor distT="0" distB="0" distL="114300" distR="114300" simplePos="0" relativeHeight="251656192" behindDoc="1" locked="0" layoutInCell="1" allowOverlap="1" wp14:anchorId="3418AB4C" wp14:editId="17AD8F41">
                 <wp:simplePos x="0" y="0"/>
                 <wp:positionH relativeFrom="column">
                   <wp:posOffset>1769110</wp:posOffset>
@@ -550,7 +1007,7 @@
                         <pic:cNvPicPr/>
                       </pic:nvPicPr>
                       <pic:blipFill>
-                        <a:blip r:embed="rId10" cstate="print">
+                        <a:blip r:embed="rId9" cstate="print">
                           <a:extLst>
                             <a:ext uri="{28A0092B-C50C-407E-A947-70E740481C1C}">
                               <a14:useLocalDpi xmlns:a14="http://schemas.microsoft.com/office/drawing/2010/main" val="0"/>
@@ -634,7 +1091,7 @@
       <w:sdtContent>
         <w:p>
           <w:pPr>
-            <w:pStyle w:val="TOCHeading"/>
+            <w:pStyle w:val="uMucluc"/>
             <w:jc w:val="both"/>
             <w:rPr>
               <w:rFonts w:ascii="Times New Roman" w:hAnsi="Times New Roman" w:cs="Times New Roman"/>
@@ -650,7 +1107,7 @@
         </w:p>
         <w:p>
           <w:pPr>
-            <w:pStyle w:val="TOC1"/>
+            <w:pStyle w:val="Mucluc1"/>
             <w:tabs>
               <w:tab w:val="left" w:pos="440"/>
               <w:tab w:val="right" w:leader="dot" w:pos="9980"/>
@@ -681,7 +1138,7 @@
           <w:hyperlink w:anchor="_Toc87207541" w:history="1">
             <w:r>
               <w:rPr>
-                <w:rStyle w:val="Hyperlink"/>
+                <w:rStyle w:val="Siuktni"/>
                 <w:rFonts w:ascii="Times New Roman" w:hAnsi="Times New Roman" w:cs="Times New Roman"/>
                 <w:b/>
                 <w:bCs/>
@@ -698,7 +1155,7 @@
             </w:r>
             <w:r>
               <w:rPr>
-                <w:rStyle w:val="Hyperlink"/>
+                <w:rStyle w:val="Siuktni"/>
                 <w:rFonts w:ascii="Times New Roman" w:hAnsi="Times New Roman" w:cs="Times New Roman"/>
                 <w:b/>
                 <w:bCs/>
@@ -758,7 +1215,7 @@
         </w:p>
         <w:p>
           <w:pPr>
-            <w:pStyle w:val="TOC2"/>
+            <w:pStyle w:val="Mucluc2"/>
             <w:tabs>
               <w:tab w:val="left" w:pos="660"/>
               <w:tab w:val="right" w:leader="dot" w:pos="9980"/>
@@ -771,7 +1228,7 @@
           <w:hyperlink w:anchor="_Toc87207542" w:history="1">
             <w:r>
               <w:rPr>
-                <w:rStyle w:val="Hyperlink"/>
+                <w:rStyle w:val="Siuktni"/>
                 <w:rFonts w:ascii="Times New Roman" w:hAnsi="Times New Roman" w:cs="Times New Roman"/>
                 <w:b/>
                 <w:bCs/>
@@ -788,7 +1245,7 @@
             </w:r>
             <w:r>
               <w:rPr>
-                <w:rStyle w:val="Hyperlink"/>
+                <w:rStyle w:val="Siuktni"/>
                 <w:rFonts w:ascii="Times New Roman" w:hAnsi="Times New Roman" w:cs="Times New Roman"/>
                 <w:b/>
                 <w:bCs/>
@@ -848,7 +1305,7 @@
         </w:p>
         <w:p>
           <w:pPr>
-            <w:pStyle w:val="TOC2"/>
+            <w:pStyle w:val="Mucluc2"/>
             <w:tabs>
               <w:tab w:val="left" w:pos="660"/>
               <w:tab w:val="right" w:leader="dot" w:pos="9980"/>
@@ -861,7 +1318,7 @@
           <w:hyperlink w:anchor="_Toc87207543" w:history="1">
             <w:r>
               <w:rPr>
-                <w:rStyle w:val="Hyperlink"/>
+                <w:rStyle w:val="Siuktni"/>
                 <w:rFonts w:ascii="Times New Roman" w:hAnsi="Times New Roman" w:cs="Times New Roman"/>
                 <w:b/>
                 <w:bCs/>
@@ -878,7 +1335,7 @@
             </w:r>
             <w:r>
               <w:rPr>
-                <w:rStyle w:val="Hyperlink"/>
+                <w:rStyle w:val="Siuktni"/>
                 <w:rFonts w:ascii="Times New Roman" w:hAnsi="Times New Roman" w:cs="Times New Roman"/>
                 <w:b/>
                 <w:bCs/>
@@ -938,7 +1395,7 @@
         </w:p>
         <w:p>
           <w:pPr>
-            <w:pStyle w:val="TOC1"/>
+            <w:pStyle w:val="Mucluc1"/>
             <w:tabs>
               <w:tab w:val="left" w:pos="660"/>
               <w:tab w:val="right" w:leader="dot" w:pos="9980"/>
@@ -951,7 +1408,7 @@
           <w:hyperlink w:anchor="_Toc87207544" w:history="1">
             <w:r>
               <w:rPr>
-                <w:rStyle w:val="Hyperlink"/>
+                <w:rStyle w:val="Siuktni"/>
                 <w:rFonts w:ascii="Times New Roman" w:hAnsi="Times New Roman" w:cs="Times New Roman"/>
                 <w:b/>
                 <w:bCs/>
@@ -968,7 +1425,7 @@
             </w:r>
             <w:r>
               <w:rPr>
-                <w:rStyle w:val="Hyperlink"/>
+                <w:rStyle w:val="Siuktni"/>
                 <w:rFonts w:ascii="Times New Roman" w:hAnsi="Times New Roman" w:cs="Times New Roman"/>
                 <w:b/>
                 <w:bCs/>
@@ -1028,7 +1485,7 @@
         </w:p>
         <w:p>
           <w:pPr>
-            <w:pStyle w:val="TOC2"/>
+            <w:pStyle w:val="Mucluc2"/>
             <w:tabs>
               <w:tab w:val="left" w:pos="660"/>
               <w:tab w:val="right" w:leader="dot" w:pos="9980"/>
@@ -1041,7 +1498,7 @@
           <w:hyperlink w:anchor="_Toc87207545" w:history="1">
             <w:r>
               <w:rPr>
-                <w:rStyle w:val="Hyperlink"/>
+                <w:rStyle w:val="Siuktni"/>
                 <w:rFonts w:ascii="Times New Roman" w:hAnsi="Times New Roman" w:cs="Times New Roman"/>
                 <w:b/>
                 <w:bCs/>
@@ -1058,7 +1515,7 @@
             </w:r>
             <w:r>
               <w:rPr>
-                <w:rStyle w:val="Hyperlink"/>
+                <w:rStyle w:val="Siuktni"/>
                 <w:rFonts w:ascii="Times New Roman" w:hAnsi="Times New Roman" w:cs="Times New Roman"/>
                 <w:b/>
                 <w:bCs/>
@@ -1118,7 +1575,7 @@
         </w:p>
         <w:p>
           <w:pPr>
-            <w:pStyle w:val="TOC2"/>
+            <w:pStyle w:val="Mucluc2"/>
             <w:tabs>
               <w:tab w:val="left" w:pos="660"/>
               <w:tab w:val="right" w:leader="dot" w:pos="9980"/>
@@ -1131,7 +1588,7 @@
           <w:hyperlink w:anchor="_Toc87207546" w:history="1">
             <w:r>
               <w:rPr>
-                <w:rStyle w:val="Hyperlink"/>
+                <w:rStyle w:val="Siuktni"/>
                 <w:rFonts w:ascii="Times New Roman" w:hAnsi="Times New Roman" w:cs="Times New Roman"/>
                 <w:b/>
                 <w:bCs/>
@@ -1148,7 +1605,7 @@
             </w:r>
             <w:r>
               <w:rPr>
-                <w:rStyle w:val="Hyperlink"/>
+                <w:rStyle w:val="Siuktni"/>
                 <w:rFonts w:ascii="Times New Roman" w:hAnsi="Times New Roman" w:cs="Times New Roman"/>
                 <w:b/>
                 <w:bCs/>
@@ -1208,7 +1665,7 @@
         </w:p>
         <w:p>
           <w:pPr>
-            <w:pStyle w:val="TOC2"/>
+            <w:pStyle w:val="Mucluc2"/>
             <w:tabs>
               <w:tab w:val="left" w:pos="660"/>
               <w:tab w:val="right" w:leader="dot" w:pos="9980"/>
@@ -1221,7 +1678,7 @@
           <w:hyperlink w:anchor="_Toc87207547" w:history="1">
             <w:r>
               <w:rPr>
-                <w:rStyle w:val="Hyperlink"/>
+                <w:rStyle w:val="Siuktni"/>
                 <w:rFonts w:ascii="Times New Roman" w:hAnsi="Times New Roman" w:cs="Times New Roman"/>
                 <w:b/>
                 <w:bCs/>
@@ -1238,7 +1695,7 @@
             </w:r>
             <w:r>
               <w:rPr>
-                <w:rStyle w:val="Hyperlink"/>
+                <w:rStyle w:val="Siuktni"/>
                 <w:rFonts w:ascii="Times New Roman" w:hAnsi="Times New Roman" w:cs="Times New Roman"/>
                 <w:b/>
                 <w:bCs/>
@@ -1341,7 +1798,7 @@
     </w:p>
     <w:p>
       <w:pPr>
-        <w:pStyle w:val="ListParagraph"/>
+        <w:pStyle w:val="oancuaDanhsach"/>
         <w:numPr>
           <w:ilvl w:val="0"/>
           <w:numId w:val="11"/>
@@ -1374,7 +1831,7 @@
     </w:p>
     <w:p>
       <w:pPr>
-        <w:pStyle w:val="ListParagraph"/>
+        <w:pStyle w:val="oancuaDanhsach"/>
         <w:numPr>
           <w:ilvl w:val="0"/>
           <w:numId w:val="8"/>
@@ -1407,7 +1864,7 @@
     </w:p>
     <w:tbl>
       <w:tblPr>
-        <w:tblStyle w:val="TableGrid"/>
+        <w:tblStyle w:val="LiBang"/>
         <w:tblW w:w="9730" w:type="dxa"/>
         <w:tblLook w:val="04A0" w:firstRow="1" w:lastRow="0" w:firstColumn="1" w:lastColumn="0" w:noHBand="0" w:noVBand="1"/>
       </w:tblPr>
@@ -1982,7 +2439,7 @@
     </w:p>
     <w:p>
       <w:pPr>
-        <w:pStyle w:val="ListParagraph"/>
+        <w:pStyle w:val="oancuaDanhsach"/>
         <w:numPr>
           <w:ilvl w:val="0"/>
           <w:numId w:val="8"/>
@@ -2015,7 +2472,7 @@
     </w:p>
     <w:tbl>
       <w:tblPr>
-        <w:tblStyle w:val="TableGrid"/>
+        <w:tblStyle w:val="LiBang"/>
         <w:tblW w:w="0" w:type="auto"/>
         <w:tblInd w:w="-72" w:type="dxa"/>
         <w:tblLook w:val="04A0" w:firstRow="1" w:lastRow="0" w:firstColumn="1" w:lastColumn="0" w:noHBand="0" w:noVBand="1"/>
@@ -2138,7 +2595,7 @@
           </w:tcPr>
           <w:p>
             <w:pPr>
-              <w:pStyle w:val="ListParagraph"/>
+              <w:pStyle w:val="oancuaDanhsach"/>
               <w:numPr>
                 <w:ilvl w:val="0"/>
                 <w:numId w:val="9"/>
@@ -2170,7 +2627,7 @@
           </w:p>
           <w:p>
             <w:pPr>
-              <w:pStyle w:val="ListParagraph"/>
+              <w:pStyle w:val="oancuaDanhsach"/>
               <w:numPr>
                 <w:ilvl w:val="0"/>
                 <w:numId w:val="9"/>
@@ -2247,7 +2704,7 @@
           </w:tcPr>
           <w:p>
             <w:pPr>
-              <w:pStyle w:val="ListParagraph"/>
+              <w:pStyle w:val="oancuaDanhsach"/>
               <w:numPr>
                 <w:ilvl w:val="0"/>
                 <w:numId w:val="9"/>
@@ -2271,7 +2728,7 @@
           </w:p>
           <w:p>
             <w:pPr>
-              <w:pStyle w:val="ListParagraph"/>
+              <w:pStyle w:val="oancuaDanhsach"/>
               <w:numPr>
                 <w:ilvl w:val="0"/>
                 <w:numId w:val="9"/>
@@ -2348,7 +2805,7 @@
           </w:tcPr>
           <w:p>
             <w:pPr>
-              <w:pStyle w:val="ListParagraph"/>
+              <w:pStyle w:val="oancuaDanhsach"/>
               <w:numPr>
                 <w:ilvl w:val="0"/>
                 <w:numId w:val="9"/>
@@ -2372,7 +2829,7 @@
           </w:p>
           <w:p>
             <w:pPr>
-              <w:pStyle w:val="ListParagraph"/>
+              <w:pStyle w:val="oancuaDanhsach"/>
               <w:numPr>
                 <w:ilvl w:val="0"/>
                 <w:numId w:val="9"/>
@@ -2430,7 +2887,7 @@
     </w:tbl>
     <w:p>
       <w:pPr>
-        <w:pStyle w:val="ListParagraph"/>
+        <w:pStyle w:val="oancuaDanhsach"/>
         <w:numPr>
           <w:ilvl w:val="0"/>
           <w:numId w:val="11"/>
@@ -2464,7 +2921,7 @@
     </w:p>
     <w:p>
       <w:pPr>
-        <w:pStyle w:val="ListParagraph"/>
+        <w:pStyle w:val="oancuaDanhsach"/>
         <w:numPr>
           <w:ilvl w:val="0"/>
           <w:numId w:val="10"/>
@@ -2953,7 +3410,7 @@
     </w:p>
     <w:p>
       <w:pPr>
-        <w:pStyle w:val="ListParagraph"/>
+        <w:pStyle w:val="oancuaDanhsach"/>
         <w:numPr>
           <w:ilvl w:val="0"/>
           <w:numId w:val="17"/>
@@ -2977,7 +3434,7 @@
     </w:p>
     <w:p>
       <w:pPr>
-        <w:pStyle w:val="ListParagraph"/>
+        <w:pStyle w:val="oancuaDanhsach"/>
         <w:numPr>
           <w:ilvl w:val="0"/>
           <w:numId w:val="17"/>
@@ -3001,7 +3458,7 @@
     </w:p>
     <w:p>
       <w:pPr>
-        <w:pStyle w:val="ListParagraph"/>
+        <w:pStyle w:val="oancuaDanhsach"/>
         <w:numPr>
           <w:ilvl w:val="0"/>
           <w:numId w:val="17"/>
@@ -3025,7 +3482,7 @@
     </w:p>
     <w:p>
       <w:pPr>
-        <w:pStyle w:val="ListParagraph"/>
+        <w:pStyle w:val="oancuaDanhsach"/>
         <w:numPr>
           <w:ilvl w:val="0"/>
           <w:numId w:val="17"/>
@@ -3049,7 +3506,7 @@
     </w:p>
     <w:p>
       <w:pPr>
-        <w:pStyle w:val="ListParagraph"/>
+        <w:pStyle w:val="oancuaDanhsach"/>
         <w:numPr>
           <w:ilvl w:val="0"/>
           <w:numId w:val="17"/>
@@ -3147,7 +3604,7 @@
     </w:p>
     <w:p>
       <w:pPr>
-        <w:pStyle w:val="ListParagraph"/>
+        <w:pStyle w:val="oancuaDanhsach"/>
         <w:numPr>
           <w:ilvl w:val="0"/>
           <w:numId w:val="18"/>
@@ -3221,7 +3678,7 @@
           <w:sz w:val="24"/>
           <w:szCs w:val="24"/>
         </w:rPr>
-        <w:t xml:space="preserve">g và cung cấp các thông tin cần thiết cho quá trình giao hàng. Hệ thống sẽ tiến hành tính toán tổng </w:t>
+        <w:t xml:space="preserve">g và cung cấp các thông tin cần thiết cho quá trình giao hàng. Hệ thống sẽ tiến hành tính toán tổng tiền cho đơn </w:t>
       </w:r>
       <w:r>
         <w:rPr>
@@ -3230,7 +3687,7 @@
           <w:szCs w:val="24"/>
         </w:rPr>
         <w:lastRenderedPageBreak/>
-        <w:t>tiền cho đơn hàng và phí vận chuyển tương ứng</w:t>
+        <w:t>hàng và phí vận chuyển tương ứng</w:t>
       </w:r>
       <w:r>
         <w:rPr>
@@ -3251,7 +3708,7 @@
     </w:p>
     <w:p>
       <w:pPr>
-        <w:pStyle w:val="ListParagraph"/>
+        <w:pStyle w:val="oancuaDanhsach"/>
         <w:numPr>
           <w:ilvl w:val="0"/>
           <w:numId w:val="18"/>
@@ -3298,7 +3755,7 @@
     </w:p>
     <w:p>
       <w:pPr>
-        <w:pStyle w:val="ListParagraph"/>
+        <w:pStyle w:val="oancuaDanhsach"/>
         <w:numPr>
           <w:ilvl w:val="0"/>
           <w:numId w:val="18"/>
@@ -3345,7 +3802,7 @@
     </w:p>
     <w:p>
       <w:pPr>
-        <w:pStyle w:val="ListParagraph"/>
+        <w:pStyle w:val="oancuaDanhsach"/>
         <w:numPr>
           <w:ilvl w:val="0"/>
           <w:numId w:val="18"/>
@@ -3613,7 +4070,7 @@
     </w:p>
     <w:p>
       <w:pPr>
-        <w:pStyle w:val="Heading2"/>
+        <w:pStyle w:val="u2"/>
         <w:numPr>
           <w:ilvl w:val="0"/>
           <w:numId w:val="10"/>
@@ -3642,7 +4099,7 @@
     </w:p>
     <w:p>
       <w:pPr>
-        <w:pStyle w:val="ListParagraph"/>
+        <w:pStyle w:val="oancuaDanhsach"/>
         <w:ind w:left="0"/>
         <w:jc w:val="center"/>
         <w:rPr>
@@ -3676,7 +4133,7 @@
                     </pic:cNvPicPr>
                   </pic:nvPicPr>
                   <pic:blipFill>
-                    <a:blip r:embed="rId11">
+                    <a:blip r:embed="rId10">
                       <a:extLst>
                         <a:ext uri="{28A0092B-C50C-407E-A947-70E740481C1C}">
                           <a14:useLocalDpi xmlns:a14="http://schemas.microsoft.com/office/drawing/2010/main" val="0"/>
@@ -3710,7 +4167,7 @@
     </w:p>
     <w:p>
       <w:pPr>
-        <w:pStyle w:val="ListParagraph"/>
+        <w:pStyle w:val="oancuaDanhsach"/>
         <w:ind w:left="0"/>
         <w:jc w:val="center"/>
         <w:rPr>
@@ -3725,7 +4182,7 @@
     </w:p>
     <w:p>
       <w:pPr>
-        <w:pStyle w:val="Heading2"/>
+        <w:pStyle w:val="u2"/>
         <w:numPr>
           <w:ilvl w:val="0"/>
           <w:numId w:val="10"/>
@@ -3753,13 +4210,13 @@
     </w:p>
     <w:tbl>
       <w:tblPr>
-        <w:tblStyle w:val="TableGrid"/>
+        <w:tblStyle w:val="LiBang"/>
         <w:tblW w:w="0" w:type="auto"/>
         <w:tblLook w:val="04A0" w:firstRow="1" w:lastRow="0" w:firstColumn="1" w:lastColumn="0" w:noHBand="0" w:noVBand="1"/>
       </w:tblPr>
       <w:tblGrid>
-        <w:gridCol w:w="2538"/>
-        <w:gridCol w:w="7668"/>
+        <w:gridCol w:w="2528"/>
+        <w:gridCol w:w="7632"/>
       </w:tblGrid>
       <w:tr>
         <w:tc>
@@ -3768,7 +4225,7 @@
           </w:tcPr>
           <w:p>
             <w:pPr>
-              <w:pStyle w:val="ListParagraph"/>
+              <w:pStyle w:val="oancuaDanhsach"/>
               <w:ind w:left="0"/>
               <w:jc w:val="both"/>
               <w:rPr>
@@ -3799,7 +4256,7 @@
           </w:tcPr>
           <w:p>
             <w:pPr>
-              <w:pStyle w:val="ListParagraph"/>
+              <w:pStyle w:val="oancuaDanhsach"/>
               <w:ind w:left="0"/>
               <w:jc w:val="both"/>
               <w:rPr>
@@ -3833,7 +4290,7 @@
           </w:tcPr>
           <w:p>
             <w:pPr>
-              <w:pStyle w:val="ListParagraph"/>
+              <w:pStyle w:val="oancuaDanhsach"/>
               <w:ind w:left="0"/>
               <w:rPr>
                 <w:rFonts w:ascii="Times New Roman" w:hAnsi="Times New Roman" w:cs="Times New Roman"/>
@@ -3859,7 +4316,7 @@
           </w:tcPr>
           <w:p>
             <w:pPr>
-              <w:pStyle w:val="ListParagraph"/>
+              <w:pStyle w:val="oancuaDanhsach"/>
               <w:numPr>
                 <w:ilvl w:val="0"/>
                 <w:numId w:val="19"/>
@@ -3884,7 +4341,7 @@
           </w:p>
           <w:p>
             <w:pPr>
-              <w:pStyle w:val="ListParagraph"/>
+              <w:pStyle w:val="oancuaDanhsach"/>
               <w:numPr>
                 <w:ilvl w:val="0"/>
                 <w:numId w:val="19"/>
@@ -3936,7 +4393,7 @@
           </w:p>
           <w:p>
             <w:pPr>
-              <w:pStyle w:val="ListParagraph"/>
+              <w:pStyle w:val="oancuaDanhsach"/>
               <w:numPr>
                 <w:ilvl w:val="0"/>
                 <w:numId w:val="19"/>
@@ -3988,7 +4445,7 @@
           </w:p>
           <w:p>
             <w:pPr>
-              <w:pStyle w:val="ListParagraph"/>
+              <w:pStyle w:val="oancuaDanhsach"/>
               <w:numPr>
                 <w:ilvl w:val="0"/>
                 <w:numId w:val="19"/>
@@ -4022,7 +4479,7 @@
           </w:p>
           <w:p>
             <w:pPr>
-              <w:pStyle w:val="ListParagraph"/>
+              <w:pStyle w:val="oancuaDanhsach"/>
               <w:numPr>
                 <w:ilvl w:val="0"/>
                 <w:numId w:val="19"/>
@@ -4055,7 +4512,7 @@
           </w:tcPr>
           <w:p>
             <w:pPr>
-              <w:pStyle w:val="ListParagraph"/>
+              <w:pStyle w:val="oancuaDanhsach"/>
               <w:ind w:left="0"/>
               <w:rPr>
                 <w:rFonts w:ascii="Times New Roman" w:hAnsi="Times New Roman" w:cs="Times New Roman"/>
@@ -4081,7 +4538,7 @@
           </w:tcPr>
           <w:p>
             <w:pPr>
-              <w:pStyle w:val="ListParagraph"/>
+              <w:pStyle w:val="oancuaDanhsach"/>
               <w:numPr>
                 <w:ilvl w:val="0"/>
                 <w:numId w:val="19"/>
@@ -4106,7 +4563,7 @@
           </w:p>
           <w:p>
             <w:pPr>
-              <w:pStyle w:val="ListParagraph"/>
+              <w:pStyle w:val="oancuaDanhsach"/>
               <w:numPr>
                 <w:ilvl w:val="0"/>
                 <w:numId w:val="19"/>
@@ -4131,7 +4588,7 @@
           </w:p>
           <w:p>
             <w:pPr>
-              <w:pStyle w:val="ListParagraph"/>
+              <w:pStyle w:val="oancuaDanhsach"/>
               <w:numPr>
                 <w:ilvl w:val="0"/>
                 <w:numId w:val="19"/>
@@ -4156,7 +4613,7 @@
           </w:p>
           <w:p>
             <w:pPr>
-              <w:pStyle w:val="ListParagraph"/>
+              <w:pStyle w:val="oancuaDanhsach"/>
               <w:numPr>
                 <w:ilvl w:val="0"/>
                 <w:numId w:val="19"/>
@@ -4216,7 +4673,7 @@
           </w:tcPr>
           <w:p>
             <w:pPr>
-              <w:pStyle w:val="ListParagraph"/>
+              <w:pStyle w:val="oancuaDanhsach"/>
               <w:ind w:left="0"/>
               <w:rPr>
                 <w:rFonts w:ascii="Times New Roman" w:hAnsi="Times New Roman" w:cs="Times New Roman"/>
@@ -4242,7 +4699,7 @@
           </w:tcPr>
           <w:p>
             <w:pPr>
-              <w:pStyle w:val="ListParagraph"/>
+              <w:pStyle w:val="oancuaDanhsach"/>
               <w:numPr>
                 <w:ilvl w:val="0"/>
                 <w:numId w:val="19"/>
@@ -4267,7 +4724,7 @@
           </w:p>
           <w:p>
             <w:pPr>
-              <w:pStyle w:val="ListParagraph"/>
+              <w:pStyle w:val="oancuaDanhsach"/>
               <w:numPr>
                 <w:ilvl w:val="0"/>
                 <w:numId w:val="19"/>
@@ -4292,7 +4749,7 @@
           </w:p>
           <w:p>
             <w:pPr>
-              <w:pStyle w:val="ListParagraph"/>
+              <w:pStyle w:val="oancuaDanhsach"/>
               <w:numPr>
                 <w:ilvl w:val="0"/>
                 <w:numId w:val="19"/>
@@ -4317,7 +4774,7 @@
           </w:p>
           <w:p>
             <w:pPr>
-              <w:pStyle w:val="ListParagraph"/>
+              <w:pStyle w:val="oancuaDanhsach"/>
               <w:numPr>
                 <w:ilvl w:val="0"/>
                 <w:numId w:val="19"/>
@@ -4350,7 +4807,7 @@
           </w:tcPr>
           <w:p>
             <w:pPr>
-              <w:pStyle w:val="ListParagraph"/>
+              <w:pStyle w:val="oancuaDanhsach"/>
               <w:ind w:left="0"/>
               <w:rPr>
                 <w:rFonts w:ascii="Times New Roman" w:hAnsi="Times New Roman" w:cs="Times New Roman"/>
@@ -4377,7 +4834,7 @@
           </w:tcPr>
           <w:p>
             <w:pPr>
-              <w:pStyle w:val="ListParagraph"/>
+              <w:pStyle w:val="oancuaDanhsach"/>
               <w:numPr>
                 <w:ilvl w:val="0"/>
                 <w:numId w:val="19"/>
@@ -4411,7 +4868,7 @@
           </w:p>
           <w:p>
             <w:pPr>
-              <w:pStyle w:val="ListParagraph"/>
+              <w:pStyle w:val="oancuaDanhsach"/>
               <w:numPr>
                 <w:ilvl w:val="0"/>
                 <w:numId w:val="19"/>
@@ -4444,7 +4901,7 @@
           </w:tcPr>
           <w:p>
             <w:pPr>
-              <w:pStyle w:val="ListParagraph"/>
+              <w:pStyle w:val="oancuaDanhsach"/>
               <w:ind w:left="0"/>
               <w:rPr>
                 <w:rFonts w:ascii="Times New Roman" w:hAnsi="Times New Roman" w:cs="Times New Roman"/>
@@ -4470,7 +4927,7 @@
           </w:tcPr>
           <w:p>
             <w:pPr>
-              <w:pStyle w:val="ListParagraph"/>
+              <w:pStyle w:val="oancuaDanhsach"/>
               <w:numPr>
                 <w:ilvl w:val="0"/>
                 <w:numId w:val="19"/>
@@ -4495,7 +4952,7 @@
           </w:p>
           <w:p>
             <w:pPr>
-              <w:pStyle w:val="ListParagraph"/>
+              <w:pStyle w:val="oancuaDanhsach"/>
               <w:numPr>
                 <w:ilvl w:val="0"/>
                 <w:numId w:val="19"/>
@@ -4538,7 +4995,7 @@
           </w:p>
           <w:p>
             <w:pPr>
-              <w:pStyle w:val="ListParagraph"/>
+              <w:pStyle w:val="oancuaDanhsach"/>
               <w:numPr>
                 <w:ilvl w:val="0"/>
                 <w:numId w:val="19"/>
@@ -4572,7 +5029,7 @@
           </w:p>
           <w:p>
             <w:pPr>
-              <w:pStyle w:val="ListParagraph"/>
+              <w:pStyle w:val="oancuaDanhsach"/>
               <w:numPr>
                 <w:ilvl w:val="0"/>
                 <w:numId w:val="19"/>
@@ -4627,7 +5084,7 @@
     </w:tbl>
     <w:p>
       <w:pPr>
-        <w:pStyle w:val="ListParagraph"/>
+        <w:pStyle w:val="oancuaDanhsach"/>
         <w:ind w:left="0"/>
         <w:jc w:val="both"/>
         <w:rPr>
@@ -4654,11 +5111,11 @@
       </w:pPr>
     </w:p>
     <w:sectPr>
-      <w:headerReference w:type="default" r:id="rId12"/>
-      <w:footerReference w:type="default" r:id="rId13"/>
-      <w:footerReference w:type="first" r:id="rId14"/>
+      <w:headerReference w:type="default" r:id="rId11"/>
+      <w:footerReference w:type="default" r:id="rId12"/>
+      <w:footerReference w:type="first" r:id="rId13"/>
       <w:pgSz w:w="12240" w:h="15840"/>
-      <w:pgMar w:top="810" w:right="1080" w:bottom="1440" w:left="1170" w:header="720" w:footer="720" w:gutter="0"/>
+      <w:pgMar w:top="810" w:right="900" w:bottom="1440" w:left="1170" w:header="720" w:footer="720" w:gutter="0"/>
       <w:pgNumType w:start="0"/>
       <w:cols w:space="720"/>
       <w:titlePg/>
@@ -4708,8 +5165,8 @@
       <w:tblLook w:val="04A0" w:firstRow="1" w:lastRow="0" w:firstColumn="1" w:lastColumn="0" w:noHBand="0" w:noVBand="1"/>
     </w:tblPr>
     <w:tblGrid>
-      <w:gridCol w:w="5117"/>
-      <w:gridCol w:w="5103"/>
+      <w:gridCol w:w="5092"/>
+      <w:gridCol w:w="5078"/>
     </w:tblGrid>
     <w:tr>
       <w:trPr>
@@ -4727,7 +5184,7 @@
         </w:tcPr>
         <w:p>
           <w:pPr>
-            <w:pStyle w:val="Header"/>
+            <w:pStyle w:val="utrang"/>
             <w:tabs>
               <w:tab w:val="clear" w:pos="4680"/>
               <w:tab w:val="clear" w:pos="9360"/>
@@ -4750,7 +5207,7 @@
         </w:tcPr>
         <w:p>
           <w:pPr>
-            <w:pStyle w:val="Header"/>
+            <w:pStyle w:val="utrang"/>
             <w:tabs>
               <w:tab w:val="clear" w:pos="4680"/>
               <w:tab w:val="clear" w:pos="9360"/>
@@ -4795,7 +5252,7 @@
             </w:tcPr>
             <w:p>
               <w:pPr>
-                <w:pStyle w:val="Footer"/>
+                <w:pStyle w:val="Chntrang"/>
                 <w:tabs>
                   <w:tab w:val="clear" w:pos="4680"/>
                   <w:tab w:val="clear" w:pos="9360"/>
@@ -4828,7 +5285,7 @@
         </w:tcPr>
         <w:p>
           <w:pPr>
-            <w:pStyle w:val="Footer"/>
+            <w:pStyle w:val="Chntrang"/>
             <w:tabs>
               <w:tab w:val="clear" w:pos="4680"/>
               <w:tab w:val="clear" w:pos="9360"/>
@@ -4894,7 +5351,7 @@
   </w:tbl>
   <w:p>
     <w:pPr>
-      <w:pStyle w:val="Footer"/>
+      <w:pStyle w:val="Chntrang"/>
     </w:pPr>
   </w:p>
 </w:ftr>
@@ -4915,8 +5372,8 @@
       <w:tblLook w:val="04A0" w:firstRow="1" w:lastRow="0" w:firstColumn="1" w:lastColumn="0" w:noHBand="0" w:noVBand="1"/>
     </w:tblPr>
     <w:tblGrid>
-      <w:gridCol w:w="5117"/>
-      <w:gridCol w:w="5103"/>
+      <w:gridCol w:w="5092"/>
+      <w:gridCol w:w="5078"/>
     </w:tblGrid>
     <w:tr>
       <w:trPr>
@@ -4934,7 +5391,7 @@
         </w:tcPr>
         <w:p>
           <w:pPr>
-            <w:pStyle w:val="Header"/>
+            <w:pStyle w:val="utrang"/>
             <w:tabs>
               <w:tab w:val="clear" w:pos="4680"/>
               <w:tab w:val="clear" w:pos="9360"/>
@@ -4957,7 +5414,7 @@
         </w:tcPr>
         <w:p>
           <w:pPr>
-            <w:pStyle w:val="Header"/>
+            <w:pStyle w:val="utrang"/>
             <w:tabs>
               <w:tab w:val="clear" w:pos="4680"/>
               <w:tab w:val="clear" w:pos="9360"/>
@@ -5002,7 +5459,7 @@
             </w:tcPr>
             <w:p>
               <w:pPr>
-                <w:pStyle w:val="Footer"/>
+                <w:pStyle w:val="Chntrang"/>
                 <w:tabs>
                   <w:tab w:val="clear" w:pos="4680"/>
                   <w:tab w:val="clear" w:pos="9360"/>
@@ -5035,7 +5492,7 @@
         </w:tcPr>
         <w:p>
           <w:pPr>
-            <w:pStyle w:val="Footer"/>
+            <w:pStyle w:val="Chntrang"/>
             <w:tabs>
               <w:tab w:val="clear" w:pos="4680"/>
               <w:tab w:val="clear" w:pos="9360"/>
@@ -5101,7 +5558,7 @@
   </w:tbl>
   <w:p>
     <w:pPr>
-      <w:pStyle w:val="Footer"/>
+      <w:pStyle w:val="Chntrang"/>
     </w:pPr>
   </w:p>
 </w:ftr>
@@ -5136,7 +5593,7 @@
 <w:hdr xmlns:wpc="http://schemas.microsoft.com/office/word/2010/wordprocessingCanvas" xmlns:cx="http://schemas.microsoft.com/office/drawing/2014/chartex" xmlns:cx1="http://schemas.microsoft.com/office/drawing/2015/9/8/chartex" xmlns:cx2="http://schemas.microsoft.com/office/drawing/2015/10/21/chartex" xmlns:cx3="http://schemas.microsoft.com/office/drawing/2016/5/9/chartex" xmlns:cx4="http://schemas.microsoft.com/office/drawing/2016/5/10/chartex" xmlns:cx5="http://schemas.microsoft.com/office/drawing/2016/5/11/chartex" xmlns:cx6="http://schemas.microsoft.com/office/drawing/2016/5/12/chartex" xmlns:cx7="http://schemas.microsoft.com/office/drawing/2016/5/13/chartex" xmlns:cx8="http://schemas.microsoft.com/office/drawing/2016/5/14/chartex" xmlns:mc="http://schemas.openxmlformats.org/markup-compatibility/2006" xmlns:aink="http://schemas.microsoft.com/office/drawing/2016/ink" xmlns:am3d="http://schemas.microsoft.com/office/drawing/2017/model3d" xmlns:o="urn:schemas-microsoft-com:office:office" xmlns:r="http://schemas.openxmlformats.org/officeDocument/2006/relationships" xmlns:m="http://schemas.openxmlformats.org/officeDocument/2006/math" xmlns:v="urn:schemas-microsoft-com:vml" xmlns:wp14="http://schemas.microsoft.com/office/word/2010/wordprocessingDrawing" xmlns:wp="http://schemas.openxmlformats.org/drawingml/2006/wordprocessingDrawing" xmlns:w10="urn:schemas-microsoft-com:office:word" xmlns:w="http://schemas.openxmlformats.org/wordprocessingml/2006/main" xmlns:w14="http://schemas.microsoft.com/office/word/2010/wordml" xmlns:w15="http://schemas.microsoft.com/office/word/2012/wordml" xmlns:w16cex="http://schemas.microsoft.com/office/word/2018/wordml/cex" xmlns:w16cid="http://schemas.microsoft.com/office/word/2016/wordml/cid" xmlns:w16="http://schemas.microsoft.com/office/word/2018/wordml" xmlns:w16sdtdh="http://schemas.microsoft.com/office/word/2020/wordml/sdtdatahash" xmlns:w16se="http://schemas.microsoft.com/office/word/2015/wordml/symex" xmlns:wpg="http://schemas.microsoft.com/office/word/2010/wordprocessingGroup" xmlns:wpi="http://schemas.microsoft.com/office/word/2010/wordprocessingInk" xmlns:wne="http://schemas.microsoft.com/office/word/2006/wordml" xmlns:wps="http://schemas.microsoft.com/office/word/2010/wordprocessingShape" mc:Ignorable="w14 w15 w16se w16cid w16 w16cex w16sdtdh wp14">
   <w:p>
     <w:pPr>
-      <w:pStyle w:val="Header"/>
+      <w:pStyle w:val="utrang"/>
     </w:pPr>
     <w:r>
       <w:rPr>
@@ -5170,7 +5627,7 @@
               <wp:lineTo x="6663" y="0"/>
             </wp:wrapPolygon>
           </wp:wrapTight>
-          <wp:docPr id="15" name="Picture 39"/>
+          <wp:docPr id="6" name="Picture 39"/>
           <wp:cNvGraphicFramePr>
             <a:graphicFrameLocks xmlns:a="http://schemas.openxmlformats.org/drawingml/2006/main" noChangeAspect="1"/>
           </wp:cNvGraphicFramePr>
@@ -5230,7 +5687,7 @@
           <wp:extent cx="2817495" cy="882015"/>
           <wp:effectExtent l="0" t="0" r="0" b="0"/>
           <wp:wrapNone/>
-          <wp:docPr id="16" name="Picture 7"/>
+          <wp:docPr id="7" name="Picture 7"/>
           <wp:cNvGraphicFramePr>
             <a:graphicFrameLocks xmlns:a="http://schemas.openxmlformats.org/drawingml/2006/main" noChangeAspect="1"/>
           </wp:cNvGraphicFramePr>
@@ -5284,7 +5741,7 @@
   </w:p>
   <w:p>
     <w:pPr>
-      <w:pStyle w:val="Header"/>
+      <w:pStyle w:val="utrang"/>
     </w:pPr>
   </w:p>
 </w:hdr>
@@ -7742,16 +8199,16 @@
     <w:lsdException w:name="Unresolved Mention" w:semiHidden="1" w:unhideWhenUsed="1"/>
     <w:lsdException w:name="Smart Link" w:semiHidden="1" w:unhideWhenUsed="1"/>
   </w:latentStyles>
-  <w:style w:type="paragraph" w:default="1" w:styleId="Normal">
+  <w:style w:type="paragraph" w:default="1" w:styleId="Binhthng">
     <w:name w:val="Normal"/>
     <w:qFormat/>
     <w:rsid w:val="00C259E6"/>
   </w:style>
-  <w:style w:type="paragraph" w:styleId="Heading1">
+  <w:style w:type="paragraph" w:styleId="u1">
     <w:name w:val="heading 1"/>
-    <w:basedOn w:val="Normal"/>
-    <w:next w:val="Normal"/>
-    <w:link w:val="Heading1Char"/>
+    <w:basedOn w:val="Binhthng"/>
+    <w:next w:val="Binhthng"/>
+    <w:link w:val="u1Char"/>
     <w:uiPriority w:val="9"/>
     <w:qFormat/>
     <w:rsid w:val="004E05E2"/>
@@ -7768,11 +8225,11 @@
       <w:szCs w:val="32"/>
     </w:rPr>
   </w:style>
-  <w:style w:type="paragraph" w:styleId="Heading2">
+  <w:style w:type="paragraph" w:styleId="u2">
     <w:name w:val="heading 2"/>
-    <w:basedOn w:val="Normal"/>
-    <w:next w:val="Normal"/>
-    <w:link w:val="Heading2Char"/>
+    <w:basedOn w:val="Binhthng"/>
+    <w:next w:val="Binhthng"/>
+    <w:link w:val="u2Char"/>
     <w:uiPriority w:val="9"/>
     <w:unhideWhenUsed/>
     <w:qFormat/>
@@ -7790,13 +8247,13 @@
       <w:szCs w:val="26"/>
     </w:rPr>
   </w:style>
-  <w:style w:type="character" w:default="1" w:styleId="DefaultParagraphFont">
+  <w:style w:type="character" w:default="1" w:styleId="Phngmcinhcuaoanvn">
     <w:name w:val="Default Paragraph Font"/>
     <w:uiPriority w:val="1"/>
     <w:semiHidden/>
     <w:unhideWhenUsed/>
   </w:style>
-  <w:style w:type="table" w:default="1" w:styleId="TableNormal">
+  <w:style w:type="table" w:default="1" w:styleId="BangThngthng">
     <w:name w:val="Normal Table"/>
     <w:uiPriority w:val="99"/>
     <w:semiHidden/>
@@ -7811,16 +8268,16 @@
       </w:tblCellMar>
     </w:tblPr>
   </w:style>
-  <w:style w:type="numbering" w:default="1" w:styleId="NoList">
+  <w:style w:type="numbering" w:default="1" w:styleId="Khngco">
     <w:name w:val="No List"/>
     <w:uiPriority w:val="99"/>
     <w:semiHidden/>
     <w:unhideWhenUsed/>
   </w:style>
-  <w:style w:type="paragraph" w:styleId="Header">
+  <w:style w:type="paragraph" w:styleId="utrang">
     <w:name w:val="header"/>
-    <w:basedOn w:val="Normal"/>
-    <w:link w:val="HeaderChar"/>
+    <w:basedOn w:val="Binhthng"/>
+    <w:link w:val="utrangChar"/>
     <w:uiPriority w:val="99"/>
     <w:unhideWhenUsed/>
     <w:rsid w:val="00F41918"/>
@@ -7832,17 +8289,17 @@
       <w:spacing w:after="0" w:line="240" w:lineRule="auto"/>
     </w:pPr>
   </w:style>
-  <w:style w:type="character" w:customStyle="1" w:styleId="HeaderChar">
-    <w:name w:val="Header Char"/>
-    <w:basedOn w:val="DefaultParagraphFont"/>
-    <w:link w:val="Header"/>
+  <w:style w:type="character" w:customStyle="1" w:styleId="utrangChar">
+    <w:name w:val="Đầu trang Char"/>
+    <w:basedOn w:val="Phngmcinhcuaoanvn"/>
+    <w:link w:val="utrang"/>
     <w:uiPriority w:val="99"/>
     <w:rsid w:val="00F41918"/>
   </w:style>
-  <w:style w:type="paragraph" w:styleId="Footer">
+  <w:style w:type="paragraph" w:styleId="Chntrang">
     <w:name w:val="footer"/>
-    <w:basedOn w:val="Normal"/>
-    <w:link w:val="FooterChar"/>
+    <w:basedOn w:val="Binhthng"/>
+    <w:link w:val="ChntrangChar"/>
     <w:uiPriority w:val="99"/>
     <w:unhideWhenUsed/>
     <w:rsid w:val="00F41918"/>
@@ -7854,17 +8311,17 @@
       <w:spacing w:after="0" w:line="240" w:lineRule="auto"/>
     </w:pPr>
   </w:style>
-  <w:style w:type="character" w:customStyle="1" w:styleId="FooterChar">
-    <w:name w:val="Footer Char"/>
-    <w:basedOn w:val="DefaultParagraphFont"/>
-    <w:link w:val="Footer"/>
+  <w:style w:type="character" w:customStyle="1" w:styleId="ChntrangChar">
+    <w:name w:val="Chân trang Char"/>
+    <w:basedOn w:val="Phngmcinhcuaoanvn"/>
+    <w:link w:val="Chntrang"/>
     <w:uiPriority w:val="99"/>
     <w:rsid w:val="00F41918"/>
   </w:style>
-  <w:style w:type="paragraph" w:styleId="BalloonText">
+  <w:style w:type="paragraph" w:styleId="Bongchuthich">
     <w:name w:val="Balloon Text"/>
-    <w:basedOn w:val="Normal"/>
-    <w:link w:val="BalloonTextChar"/>
+    <w:basedOn w:val="Binhthng"/>
+    <w:link w:val="BongchuthichChar"/>
     <w:uiPriority w:val="99"/>
     <w:semiHidden/>
     <w:unhideWhenUsed/>
@@ -7878,10 +8335,10 @@
       <w:szCs w:val="16"/>
     </w:rPr>
   </w:style>
-  <w:style w:type="character" w:customStyle="1" w:styleId="BalloonTextChar">
-    <w:name w:val="Balloon Text Char"/>
-    <w:basedOn w:val="DefaultParagraphFont"/>
-    <w:link w:val="BalloonText"/>
+  <w:style w:type="character" w:customStyle="1" w:styleId="BongchuthichChar">
+    <w:name w:val="Bóng chú thích Char"/>
+    <w:basedOn w:val="Phngmcinhcuaoanvn"/>
+    <w:link w:val="Bongchuthich"/>
     <w:uiPriority w:val="99"/>
     <w:semiHidden/>
     <w:rsid w:val="00F41918"/>
@@ -7891,9 +8348,9 @@
       <w:szCs w:val="16"/>
     </w:rPr>
   </w:style>
-  <w:style w:type="character" w:styleId="Hyperlink">
+  <w:style w:type="character" w:styleId="Siuktni">
     <w:name w:val="Hyperlink"/>
-    <w:basedOn w:val="DefaultParagraphFont"/>
+    <w:basedOn w:val="Phngmcinhcuaoanvn"/>
     <w:uiPriority w:val="99"/>
     <w:unhideWhenUsed/>
     <w:rsid w:val="00F41918"/>
@@ -7902,9 +8359,9 @@
       <w:u w:val="single"/>
     </w:rPr>
   </w:style>
-  <w:style w:type="paragraph" w:styleId="ListParagraph">
+  <w:style w:type="paragraph" w:styleId="oancuaDanhsach">
     <w:name w:val="List Paragraph"/>
-    <w:basedOn w:val="Normal"/>
+    <w:basedOn w:val="Binhthng"/>
     <w:uiPriority w:val="34"/>
     <w:qFormat/>
     <w:rsid w:val="00F41918"/>
@@ -7913,9 +8370,9 @@
       <w:contextualSpacing/>
     </w:pPr>
   </w:style>
-  <w:style w:type="table" w:styleId="TableGrid">
+  <w:style w:type="table" w:styleId="LiBang">
     <w:name w:val="Table Grid"/>
-    <w:basedOn w:val="TableNormal"/>
+    <w:basedOn w:val="BangThngthng"/>
     <w:uiPriority w:val="59"/>
     <w:rsid w:val="00C259E6"/>
     <w:pPr>
@@ -7932,9 +8389,9 @@
       </w:tblBorders>
     </w:tblPr>
   </w:style>
-  <w:style w:type="paragraph" w:styleId="NoSpacing">
+  <w:style w:type="paragraph" w:styleId="KhngDncch">
     <w:name w:val="No Spacing"/>
-    <w:link w:val="NoSpacingChar"/>
+    <w:link w:val="KhngDncchChar"/>
     <w:uiPriority w:val="1"/>
     <w:qFormat/>
     <w:rsid w:val="006E72BF"/>
@@ -7945,19 +8402,19 @@
       <w:rFonts w:asciiTheme="minorHAnsi" w:eastAsiaTheme="minorEastAsia" w:hAnsiTheme="minorHAnsi"/>
     </w:rPr>
   </w:style>
-  <w:style w:type="character" w:customStyle="1" w:styleId="NoSpacingChar">
-    <w:name w:val="No Spacing Char"/>
-    <w:basedOn w:val="DefaultParagraphFont"/>
-    <w:link w:val="NoSpacing"/>
+  <w:style w:type="character" w:customStyle="1" w:styleId="KhngDncchChar">
+    <w:name w:val="Không Dãn cách Char"/>
+    <w:basedOn w:val="Phngmcinhcuaoanvn"/>
+    <w:link w:val="KhngDncch"/>
     <w:uiPriority w:val="1"/>
     <w:rsid w:val="006E72BF"/>
     <w:rPr>
       <w:rFonts w:asciiTheme="minorHAnsi" w:eastAsiaTheme="minorEastAsia" w:hAnsiTheme="minorHAnsi"/>
     </w:rPr>
   </w:style>
-  <w:style w:type="character" w:styleId="PlaceholderText">
+  <w:style w:type="character" w:styleId="VnbanChdanhsn">
     <w:name w:val="Placeholder Text"/>
-    <w:basedOn w:val="DefaultParagraphFont"/>
+    <w:basedOn w:val="Phngmcinhcuaoanvn"/>
     <w:uiPriority w:val="99"/>
     <w:semiHidden/>
     <w:rsid w:val="00783F45"/>
@@ -7965,10 +8422,10 @@
       <w:color w:val="808080"/>
     </w:rPr>
   </w:style>
-  <w:style w:type="character" w:customStyle="1" w:styleId="Heading1Char">
-    <w:name w:val="Heading 1 Char"/>
-    <w:basedOn w:val="DefaultParagraphFont"/>
-    <w:link w:val="Heading1"/>
+  <w:style w:type="character" w:customStyle="1" w:styleId="u1Char">
+    <w:name w:val="Đầu đề 1 Char"/>
+    <w:basedOn w:val="Phngmcinhcuaoanvn"/>
+    <w:link w:val="u1"/>
     <w:uiPriority w:val="9"/>
     <w:rsid w:val="004E05E2"/>
     <w:rPr>
@@ -7978,10 +8435,10 @@
       <w:szCs w:val="32"/>
     </w:rPr>
   </w:style>
-  <w:style w:type="paragraph" w:styleId="TOCHeading">
+  <w:style w:type="paragraph" w:styleId="uMucluc">
     <w:name w:val="TOC Heading"/>
-    <w:basedOn w:val="Heading1"/>
-    <w:next w:val="Normal"/>
+    <w:basedOn w:val="u1"/>
+    <w:next w:val="Binhthng"/>
     <w:uiPriority w:val="39"/>
     <w:unhideWhenUsed/>
     <w:qFormat/>
@@ -7991,10 +8448,10 @@
       <w:outlineLvl w:val="9"/>
     </w:pPr>
   </w:style>
-  <w:style w:type="character" w:customStyle="1" w:styleId="Heading2Char">
-    <w:name w:val="Heading 2 Char"/>
-    <w:basedOn w:val="DefaultParagraphFont"/>
-    <w:link w:val="Heading2"/>
+  <w:style w:type="character" w:customStyle="1" w:styleId="u2Char">
+    <w:name w:val="Đầu đề 2 Char"/>
+    <w:basedOn w:val="Phngmcinhcuaoanvn"/>
+    <w:link w:val="u2"/>
     <w:uiPriority w:val="9"/>
     <w:rsid w:val="001956DB"/>
     <w:rPr>
@@ -8004,10 +8461,10 @@
       <w:szCs w:val="26"/>
     </w:rPr>
   </w:style>
-  <w:style w:type="paragraph" w:styleId="TOC1">
+  <w:style w:type="paragraph" w:styleId="Mucluc1">
     <w:name w:val="toc 1"/>
-    <w:basedOn w:val="Normal"/>
-    <w:next w:val="Normal"/>
+    <w:basedOn w:val="Binhthng"/>
+    <w:next w:val="Binhthng"/>
     <w:autoRedefine/>
     <w:uiPriority w:val="39"/>
     <w:unhideWhenUsed/>
@@ -8016,10 +8473,10 @@
       <w:spacing w:after="100"/>
     </w:pPr>
   </w:style>
-  <w:style w:type="paragraph" w:styleId="TOC2">
+  <w:style w:type="paragraph" w:styleId="Mucluc2">
     <w:name w:val="toc 2"/>
-    <w:basedOn w:val="Normal"/>
-    <w:next w:val="Normal"/>
+    <w:basedOn w:val="Binhthng"/>
+    <w:next w:val="Binhthng"/>
     <w:autoRedefine/>
     <w:uiPriority w:val="39"/>
     <w:unhideWhenUsed/>
@@ -8057,7 +8514,7 @@
           </w:pPr>
           <w:r>
             <w:rPr>
-              <w:rStyle w:val="PlaceholderText"/>
+              <w:rStyle w:val="VnbanChdanhsn"/>
             </w:rPr>
             <w:t>[Author]</w:t>
           </w:r>
@@ -8086,7 +8543,7 @@
           </w:pPr>
           <w:r>
             <w:rPr>
-              <w:rStyle w:val="PlaceholderText"/>
+              <w:rStyle w:val="VnbanChdanhsn"/>
             </w:rPr>
             <w:t>[Author]</w:t>
           </w:r>
@@ -8101,28 +8558,28 @@
 <w:fonts xmlns:mc="http://schemas.openxmlformats.org/markup-compatibility/2006" xmlns:r="http://schemas.openxmlformats.org/officeDocument/2006/relationships" xmlns:w="http://schemas.openxmlformats.org/wordprocessingml/2006/main" xmlns:w14="http://schemas.microsoft.com/office/word/2010/wordml" xmlns:w15="http://schemas.microsoft.com/office/word/2012/wordml" xmlns:w16cex="http://schemas.microsoft.com/office/word/2018/wordml/cex" xmlns:w16cid="http://schemas.microsoft.com/office/word/2016/wordml/cid" xmlns:w16="http://schemas.microsoft.com/office/word/2018/wordml" xmlns:w16sdtdh="http://schemas.microsoft.com/office/word/2020/wordml/sdtdatahash" xmlns:w16se="http://schemas.microsoft.com/office/word/2015/wordml/symex" mc:Ignorable="w14 w15 w16se w16cid w16 w16cex w16sdtdh">
   <w:font w:name="Times New Roman">
     <w:panose1 w:val="02020603050405020304"/>
-    <w:charset w:val="00"/>
+    <w:charset w:val="A3"/>
     <w:family w:val="roman"/>
     <w:pitch w:val="variable"/>
     <w:sig w:usb0="E0002EFF" w:usb1="C000785B" w:usb2="00000009" w:usb3="00000000" w:csb0="000001FF" w:csb1="00000000"/>
   </w:font>
   <w:font w:name="Arial">
     <w:panose1 w:val="020B0604020202020204"/>
-    <w:charset w:val="00"/>
+    <w:charset w:val="A3"/>
     <w:family w:val="swiss"/>
     <w:pitch w:val="variable"/>
     <w:sig w:usb0="E0002EFF" w:usb1="C000785B" w:usb2="00000009" w:usb3="00000000" w:csb0="000001FF" w:csb1="00000000"/>
   </w:font>
   <w:font w:name="Calibri">
     <w:panose1 w:val="020F0502020204030204"/>
-    <w:charset w:val="00"/>
+    <w:charset w:val="A3"/>
     <w:family w:val="swiss"/>
     <w:pitch w:val="variable"/>
     <w:sig w:usb0="E4002EFF" w:usb1="C000247B" w:usb2="00000009" w:usb3="00000000" w:csb0="000001FF" w:csb1="00000000"/>
   </w:font>
   <w:font w:name="Courier New">
     <w:panose1 w:val="02070309020205020404"/>
-    <w:charset w:val="00"/>
+    <w:charset w:val="A3"/>
     <w:family w:val="modern"/>
     <w:pitch w:val="fixed"/>
     <w:sig w:usb0="E0002EFF" w:usb1="C0007843" w:usb2="00000009" w:usb3="00000000" w:csb0="000001FF" w:csb1="00000000"/>
@@ -8143,21 +8600,21 @@
   </w:font>
   <w:font w:name="Cambria">
     <w:panose1 w:val="02040503050406030204"/>
-    <w:charset w:val="00"/>
+    <w:charset w:val="A3"/>
     <w:family w:val="roman"/>
     <w:pitch w:val="variable"/>
     <w:sig w:usb0="E00006FF" w:usb1="420024FF" w:usb2="02000000" w:usb3="00000000" w:csb0="0000019F" w:csb1="00000000"/>
   </w:font>
   <w:font w:name="Tahoma">
     <w:panose1 w:val="020B0604030504040204"/>
-    <w:charset w:val="00"/>
+    <w:charset w:val="A3"/>
     <w:family w:val="swiss"/>
     <w:pitch w:val="variable"/>
     <w:sig w:usb0="E1002EFF" w:usb1="C000605B" w:usb2="00000029" w:usb3="00000000" w:csb0="000101FF" w:csb1="00000000"/>
   </w:font>
   <w:font w:name="Calibri Light">
     <w:panose1 w:val="020F0302020204030204"/>
-    <w:charset w:val="00"/>
+    <w:charset w:val="A3"/>
     <w:family w:val="swiss"/>
     <w:pitch w:val="variable"/>
     <w:sig w:usb0="E4002EFF" w:usb1="C000247B" w:usb2="00000009" w:usb3="00000000" w:csb0="000001FF" w:csb1="00000000"/>
@@ -8183,6 +8640,7 @@
     <w:rsid w:val="0041339D"/>
     <w:rsid w:val="00462261"/>
     <w:rsid w:val="00612711"/>
+    <w:rsid w:val="00673E76"/>
     <w:rsid w:val="006A1AE0"/>
     <w:rsid w:val="006B3CA4"/>
     <w:rsid w:val="007F2A5D"/>
@@ -8193,6 +8651,7 @@
     <w:rsid w:val="00C00887"/>
     <w:rsid w:val="00CD6B9D"/>
     <w:rsid w:val="00D72265"/>
+    <w:rsid w:val="00E076A5"/>
     <w:rsid w:val="00E70A4B"/>
   </w:rsids>
   <m:mathPr>
@@ -8610,17 +9069,17 @@
     <w:lsdException w:name="Unresolved Mention" w:semiHidden="1" w:unhideWhenUsed="1"/>
     <w:lsdException w:name="Smart Link" w:semiHidden="1" w:unhideWhenUsed="1"/>
   </w:latentStyles>
-  <w:style w:type="paragraph" w:default="1" w:styleId="Normal">
+  <w:style w:type="paragraph" w:default="1" w:styleId="Binhthng">
     <w:name w:val="Normal"/>
     <w:qFormat/>
   </w:style>
-  <w:style w:type="character" w:default="1" w:styleId="DefaultParagraphFont">
+  <w:style w:type="character" w:default="1" w:styleId="Phngmcinhcuaoanvn">
     <w:name w:val="Default Paragraph Font"/>
     <w:uiPriority w:val="1"/>
     <w:semiHidden/>
     <w:unhideWhenUsed/>
   </w:style>
-  <w:style w:type="table" w:default="1" w:styleId="TableNormal">
+  <w:style w:type="table" w:default="1" w:styleId="BangThngthng">
     <w:name w:val="Normal Table"/>
     <w:uiPriority w:val="99"/>
     <w:semiHidden/>
@@ -8635,15 +9094,15 @@
       </w:tblCellMar>
     </w:tblPr>
   </w:style>
-  <w:style w:type="numbering" w:default="1" w:styleId="NoList">
+  <w:style w:type="numbering" w:default="1" w:styleId="Khngco">
     <w:name w:val="No List"/>
     <w:uiPriority w:val="99"/>
     <w:semiHidden/>
     <w:unhideWhenUsed/>
   </w:style>
-  <w:style w:type="character" w:styleId="PlaceholderText">
+  <w:style w:type="character" w:styleId="VnbanChdanhsn">
     <w:name w:val="Placeholder Text"/>
-    <w:basedOn w:val="DefaultParagraphFont"/>
+    <w:basedOn w:val="Phngmcinhcuaoanvn"/>
     <w:uiPriority w:val="99"/>
     <w:semiHidden/>
     <w:rsid w:val="00E70A4B"/>

</xml_diff>